<commit_message>
Ajout majeur dans la fonction donne_main
L'algorithme a l'air propre, je passe à la programmation. Utilisation de
la nouvelle fonction swap.
Affichage intégrée à la fonction, elle range également les carte dans
l'ordre croissant de poids (2 -> 2, As -> 14)
Deux méthodes utilisées pour donner la main.
Je modifierai au besoin, tu me diras ce que tu en pense.
</commit_message>
<xml_diff>
--- a/fonction donne_main.docx
+++ b/fonction donne_main.docx
@@ -36,32 +36,11 @@
       </w:r>
     </w:p>
     <w:p>
-      <w:pPr>
-        <w:jc w:val="center"/>
-        <w:rPr>
-          <w:b/>
-          <w:sz w:val="36"/>
-        </w:rPr>
-      </w:pPr>
-    </w:p>
-    <w:p>
       <w:r>
         <w:t>Cette fonction créée</w:t>
       </w:r>
       <w:r>
-        <w:t xml:space="preserve"> </w:t>
-      </w:r>
-      <w:r>
-        <w:t xml:space="preserve">la main de 5 </w:t>
-      </w:r>
-      <w:r>
-        <w:t>cartes</w:t>
-      </w:r>
-      <w:r>
-        <w:t>,</w:t>
-      </w:r>
-      <w:r>
-        <w:t xml:space="preserve"> donc le tableau </w:t>
+        <w:t xml:space="preserve"> la main de 5 cartes, donc le tableau </w:t>
       </w:r>
       <w:r>
         <w:rPr>
@@ -258,386 +237,478 @@
           <w:b/>
           <w:sz w:val="28"/>
         </w:rPr>
+        <w:t>s, main</w:t>
+      </w:r>
+      <w:r>
+        <w:rPr>
+          <w:b/>
+          <w:sz w:val="28"/>
+        </w:rPr>
+        <w:t xml:space="preserve"> </w:t>
+      </w:r>
+      <w:proofErr w:type="spellStart"/>
+      <w:r>
+        <w:rPr>
+          <w:b/>
+          <w:sz w:val="28"/>
+        </w:rPr>
+        <w:t>T_compo_paquet</w:t>
+      </w:r>
+      <w:proofErr w:type="spellEnd"/>
+      <w:r>
+        <w:rPr>
+          <w:b/>
+          <w:sz w:val="28"/>
+        </w:rPr>
+        <w:t>) néant :</w:t>
+      </w:r>
+    </w:p>
+    <w:p>
+      <w:pPr>
+        <w:rPr>
+          <w:b/>
+          <w:sz w:val="28"/>
+        </w:rPr>
+      </w:pPr>
+      <w:r>
+        <w:rPr>
+          <w:b/>
+          <w:sz w:val="28"/>
+        </w:rPr>
+        <w:t>Début</w:t>
+      </w:r>
+    </w:p>
+    <w:p>
+      <w:proofErr w:type="spellStart"/>
+      <w:proofErr w:type="gramStart"/>
+      <w:r>
+        <w:t>temp</w:t>
+      </w:r>
+      <w:proofErr w:type="spellEnd"/>
+      <w:proofErr w:type="gramEnd"/>
+      <w:r>
+        <w:tab/>
+        <w:t>en entier</w:t>
+      </w:r>
+    </w:p>
+    <w:p>
+      <w:pPr>
+        <w:rPr>
+          <w:b/>
+          <w:sz w:val="28"/>
+        </w:rPr>
+      </w:pPr>
+      <w:r>
+        <w:t xml:space="preserve">Pour </w:t>
+      </w:r>
+      <w:proofErr w:type="spellStart"/>
+      <w:r>
+        <w:t>i</w:t>
+      </w:r>
+      <w:proofErr w:type="spellEnd"/>
+      <w:r>
+        <w:t xml:space="preserve"> allant de 0 à 4</w:t>
+      </w:r>
+    </w:p>
+    <w:p>
+      <w:pPr>
+        <w:ind w:left="705"/>
+      </w:pPr>
+      <w:r>
+        <w:t>FAIRE</w:t>
+      </w:r>
+      <w:r>
+        <w:br/>
+      </w:r>
+      <w:r>
+        <w:tab/>
+      </w:r>
+      <w:r>
+        <w:tab/>
+      </w:r>
+      <w:proofErr w:type="spellStart"/>
+      <w:r>
+        <w:t>temp</w:t>
+      </w:r>
+      <w:proofErr w:type="spellEnd"/>
+      <w:r>
+        <w:t xml:space="preserve"> = i</w:t>
+      </w:r>
+      <w:r>
+        <w:br/>
+      </w:r>
+      <w:r>
+        <w:tab/>
+      </w:r>
+      <w:r>
+        <w:tab/>
+      </w:r>
+      <w:r>
+        <w:t xml:space="preserve">Tant Que </w:t>
+      </w:r>
+      <w:proofErr w:type="gramStart"/>
+      <w:r>
+        <w:t>(</w:t>
+      </w:r>
+      <w:r>
+        <w:t xml:space="preserve"> </w:t>
+      </w:r>
+      <w:r>
+        <w:t>(</w:t>
+      </w:r>
+      <w:proofErr w:type="gramEnd"/>
+      <w:r>
+        <w:t>cartes[</w:t>
+      </w:r>
+      <w:proofErr w:type="spellStart"/>
+      <w:r>
+        <w:t>temp</w:t>
+      </w:r>
+      <w:proofErr w:type="spellEnd"/>
+      <w:r>
+        <w:t>].possédé</w:t>
+      </w:r>
+      <w:r>
+        <w:t>= Vrai</w:t>
+      </w:r>
+      <w:r>
+        <w:t xml:space="preserve">) OU </w:t>
+      </w:r>
+      <w:commentRangeStart w:id="1"/>
+      <w:r>
+        <w:t>(cartes[</w:t>
+      </w:r>
+      <w:proofErr w:type="spellStart"/>
+      <w:r>
+        <w:t>temp</w:t>
+      </w:r>
+      <w:proofErr w:type="spellEnd"/>
+      <w:r>
+        <w:t>]</w:t>
+      </w:r>
+      <w:r>
+        <w:t>.garder = F</w:t>
+      </w:r>
+      <w:r>
+        <w:t>aux)</w:t>
+      </w:r>
+      <w:r>
+        <w:t xml:space="preserve"> </w:t>
+      </w:r>
+      <w:commentRangeEnd w:id="1"/>
+      <w:r>
+        <w:rPr>
+          <w:rStyle w:val="Marquedecommentaire"/>
+        </w:rPr>
+        <w:commentReference w:id="1"/>
+      </w:r>
+      <w:r>
+        <w:t>)</w:t>
+      </w:r>
+    </w:p>
+    <w:p>
+      <w:r>
+        <w:tab/>
+      </w:r>
+      <w:r>
+        <w:tab/>
+      </w:r>
+      <w:r>
+        <w:tab/>
+        <w:t>FAIRE</w:t>
+      </w:r>
+      <w:r>
+        <w:tab/>
+      </w:r>
+      <w:proofErr w:type="spellStart"/>
+      <w:r>
+        <w:t>temp</w:t>
+      </w:r>
+      <w:proofErr w:type="spellEnd"/>
+      <w:r>
+        <w:t xml:space="preserve"> = </w:t>
+      </w:r>
+      <w:proofErr w:type="spellStart"/>
+      <w:r>
+        <w:t>temp</w:t>
+      </w:r>
+      <w:proofErr w:type="spellEnd"/>
+      <w:r>
+        <w:t xml:space="preserve"> + 1</w:t>
+      </w:r>
+    </w:p>
+    <w:p>
+      <w:r>
+        <w:tab/>
+      </w:r>
+      <w:r>
+        <w:tab/>
+        <w:t>FIN Tan Que</w:t>
+      </w:r>
+      <w:r>
+        <w:br/>
+      </w:r>
+      <w:r>
+        <w:tab/>
+      </w:r>
+      <w:r>
+        <w:tab/>
+        <w:t xml:space="preserve">main[i] = </w:t>
+      </w:r>
+      <w:proofErr w:type="gramStart"/>
+      <w:r>
+        <w:t>cartes[</w:t>
+      </w:r>
+      <w:proofErr w:type="spellStart"/>
+      <w:proofErr w:type="gramEnd"/>
+      <w:r>
+        <w:t>temp</w:t>
+      </w:r>
+      <w:proofErr w:type="spellEnd"/>
+      <w:r>
+        <w:t>]</w:t>
+      </w:r>
+      <w:r>
+        <w:br/>
+      </w:r>
+      <w:r>
+        <w:tab/>
+      </w:r>
+      <w:r>
+        <w:tab/>
+        <w:t>main[i].possédé = Vrai</w:t>
+      </w:r>
+      <w:r>
+        <w:br/>
+      </w:r>
+      <w:r>
+        <w:tab/>
+      </w:r>
+      <w:r>
+        <w:tab/>
+      </w:r>
+      <w:commentRangeStart w:id="2"/>
+      <w:r>
+        <w:t>cartes[</w:t>
+      </w:r>
+      <w:proofErr w:type="spellStart"/>
+      <w:r>
+        <w:t>temp</w:t>
+      </w:r>
+      <w:proofErr w:type="spellEnd"/>
+      <w:r>
+        <w:t>].possédé  =  Vrai</w:t>
+      </w:r>
+      <w:commentRangeEnd w:id="2"/>
+      <w:r>
+        <w:rPr>
+          <w:rStyle w:val="Marquedecommentaire"/>
+        </w:rPr>
+        <w:commentReference w:id="2"/>
+      </w:r>
+    </w:p>
+    <w:p>
+      <w:r>
+        <w:t>FIN Pour</w:t>
+      </w:r>
+    </w:p>
+    <w:p>
+      <w:r>
+        <w:t xml:space="preserve">Pour </w:t>
+      </w:r>
+      <w:proofErr w:type="spellStart"/>
+      <w:r>
+        <w:t>i</w:t>
+      </w:r>
+      <w:proofErr w:type="spellEnd"/>
+      <w:r>
+        <w:t xml:space="preserve"> allant de 0 à 4</w:t>
+      </w:r>
+    </w:p>
+    <w:p>
+      <w:r>
+        <w:tab/>
+        <w:t>FAIRE</w:t>
+      </w:r>
+      <w:r>
+        <w:tab/>
+        <w:t xml:space="preserve">SI </w:t>
+      </w:r>
+      <w:proofErr w:type="gramStart"/>
+      <w:r>
+        <w:t>( main</w:t>
+      </w:r>
+      <w:proofErr w:type="gramEnd"/>
+      <w:r>
+        <w:t>[i].</w:t>
+      </w:r>
+      <w:proofErr w:type="spellStart"/>
+      <w:r>
+        <w:t>Valeur_num</w:t>
+      </w:r>
+      <w:proofErr w:type="spellEnd"/>
+      <w:r>
+        <w:t xml:space="preserve"> &gt; main[i+1].</w:t>
+      </w:r>
+      <w:proofErr w:type="spellStart"/>
+      <w:r>
+        <w:t>Valeur_num</w:t>
+      </w:r>
+      <w:proofErr w:type="spellEnd"/>
+      <w:r>
+        <w:t xml:space="preserve"> )</w:t>
+      </w:r>
+      <w:r>
+        <w:br/>
+      </w:r>
+      <w:r>
+        <w:tab/>
+      </w:r>
+      <w:r>
+        <w:tab/>
+      </w:r>
+      <w:r>
+        <w:tab/>
+        <w:t>ALORS swap( main[i].</w:t>
+      </w:r>
+      <w:proofErr w:type="spellStart"/>
+      <w:r>
+        <w:t>Valeur_num</w:t>
+      </w:r>
+      <w:proofErr w:type="spellEnd"/>
+      <w:r>
+        <w:t xml:space="preserve"> , main[i+1].</w:t>
+      </w:r>
+      <w:proofErr w:type="spellStart"/>
+      <w:r>
+        <w:t>Valeur_num</w:t>
+      </w:r>
+      <w:proofErr w:type="spellEnd"/>
+      <w:r>
+        <w:t xml:space="preserve"> )</w:t>
+      </w:r>
+    </w:p>
+    <w:p>
+      <w:r>
+        <w:t>FIN Pour</w:t>
+      </w:r>
+    </w:p>
+    <w:p>
+      <w:r>
+        <w:t xml:space="preserve">Pour </w:t>
+      </w:r>
+      <w:proofErr w:type="spellStart"/>
+      <w:r>
+        <w:t>i</w:t>
+      </w:r>
+      <w:proofErr w:type="spellEnd"/>
+      <w:r>
+        <w:t xml:space="preserve"> allant de 0 à 4</w:t>
+      </w:r>
+    </w:p>
+    <w:p>
+      <w:r>
+        <w:tab/>
+        <w:t>FAIRE</w:t>
+      </w:r>
+      <w:r>
+        <w:tab/>
+        <w:t>Afficher main[i].nom, « de », main[i].sorte</w:t>
+      </w:r>
+    </w:p>
+    <w:p>
+      <w:pPr>
+        <w:rPr>
+          <w:b/>
+          <w:sz w:val="28"/>
+          <w:szCs w:val="28"/>
+        </w:rPr>
+      </w:pPr>
+      <w:r>
+        <w:t>FIN Pour</w:t>
+      </w:r>
+      <w:r>
+        <w:br/>
+      </w:r>
+      <w:r>
+        <w:rPr>
+          <w:b/>
+          <w:sz w:val="28"/>
+          <w:szCs w:val="28"/>
+        </w:rPr>
+        <w:t>Fin</w:t>
+      </w:r>
+    </w:p>
+    <w:p>
+      <w:pPr>
+        <w:jc w:val="center"/>
+        <w:rPr>
+          <w:b/>
+          <w:sz w:val="36"/>
+        </w:rPr>
+      </w:pPr>
+      <w:r>
+        <w:rPr>
+          <w:b/>
+          <w:sz w:val="36"/>
+        </w:rPr>
+        <w:lastRenderedPageBreak/>
+        <w:t xml:space="preserve">FONCTION </w:t>
+      </w:r>
+      <w:proofErr w:type="spellStart"/>
+      <w:r>
+        <w:rPr>
+          <w:b/>
+          <w:sz w:val="36"/>
+        </w:rPr>
+        <w:t>donne_main</w:t>
+      </w:r>
+      <w:bookmarkStart w:id="3" w:name="_GoBack"/>
+      <w:bookmarkEnd w:id="3"/>
+      <w:proofErr w:type="spellEnd"/>
+    </w:p>
+    <w:p>
+      <w:r>
+        <w:t>Cette fonction créée</w:t>
+      </w:r>
+      <w:r>
+        <w:t xml:space="preserve"> la main de 5 cartes, donc le tableau </w:t>
+      </w:r>
+      <w:r>
+        <w:rPr>
+          <w:b/>
+        </w:rPr>
+        <w:t>main</w:t>
+      </w:r>
+      <w:r>
+        <w:t xml:space="preserve"> de la structure </w:t>
+      </w:r>
+      <w:proofErr w:type="spellStart"/>
+      <w:r>
+        <w:rPr>
+          <w:b/>
+        </w:rPr>
+        <w:t>T_compo_</w:t>
+      </w:r>
+      <w:r>
+        <w:rPr>
+          <w:b/>
+        </w:rPr>
+        <w:t>paquet</w:t>
+      </w:r>
+      <w:proofErr w:type="spellEnd"/>
+      <w:r>
+        <w:t>.</w:t>
+      </w:r>
+      <w:r>
+        <w:br/>
+        <w:t>Dans cette version, les cartes sont tirée</w:t>
+      </w:r>
+      <w:r>
         <w:t>s</w:t>
       </w:r>
       <w:r>
-        <w:rPr>
-          <w:b/>
-          <w:sz w:val="28"/>
-        </w:rPr>
-        <w:t>, main</w:t>
-      </w:r>
-      <w:r>
-        <w:rPr>
-          <w:b/>
-          <w:sz w:val="28"/>
-        </w:rPr>
-        <w:t xml:space="preserve"> </w:t>
-      </w:r>
-      <w:proofErr w:type="spellStart"/>
-      <w:r>
-        <w:rPr>
-          <w:b/>
-          <w:sz w:val="28"/>
-        </w:rPr>
-        <w:t>T_compo_paquet</w:t>
-      </w:r>
-      <w:proofErr w:type="spellEnd"/>
-      <w:r>
-        <w:rPr>
-          <w:b/>
-          <w:sz w:val="28"/>
-        </w:rPr>
-        <w:t>) néant :</w:t>
-      </w:r>
-    </w:p>
-    <w:p>
-      <w:pPr>
-        <w:rPr>
-          <w:b/>
-          <w:sz w:val="28"/>
-        </w:rPr>
-      </w:pPr>
-      <w:r>
-        <w:rPr>
-          <w:b/>
-          <w:sz w:val="28"/>
-        </w:rPr>
-        <w:t>Début</w:t>
-      </w:r>
-    </w:p>
-    <w:p>
-      <w:proofErr w:type="spellStart"/>
-      <w:proofErr w:type="gramStart"/>
-      <w:r>
-        <w:t>temp</w:t>
-      </w:r>
-      <w:proofErr w:type="spellEnd"/>
-      <w:proofErr w:type="gramEnd"/>
-      <w:r>
-        <w:tab/>
-        <w:t>en entier</w:t>
-      </w:r>
-    </w:p>
-    <w:p>
-      <w:pPr>
-        <w:rPr>
-          <w:b/>
-          <w:sz w:val="28"/>
-        </w:rPr>
-      </w:pPr>
-      <w:r>
-        <w:t xml:space="preserve">Pour </w:t>
-      </w:r>
-      <w:proofErr w:type="spellStart"/>
-      <w:r>
-        <w:t>i</w:t>
-      </w:r>
-      <w:proofErr w:type="spellEnd"/>
-      <w:r>
-        <w:t xml:space="preserve"> allant de 0 à 4</w:t>
-      </w:r>
-    </w:p>
-    <w:p>
-      <w:pPr>
-        <w:ind w:left="705"/>
-      </w:pPr>
-      <w:r>
-        <w:t>FAIRE</w:t>
-      </w:r>
-      <w:r>
-        <w:br/>
-      </w:r>
-      <w:r>
-        <w:tab/>
-      </w:r>
-      <w:r>
-        <w:tab/>
-      </w:r>
-      <w:proofErr w:type="spellStart"/>
-      <w:r>
-        <w:t>temp</w:t>
-      </w:r>
-      <w:proofErr w:type="spellEnd"/>
-      <w:r>
-        <w:t xml:space="preserve"> = i</w:t>
-      </w:r>
-      <w:r>
-        <w:br/>
-      </w:r>
-      <w:r>
-        <w:tab/>
-      </w:r>
-      <w:r>
-        <w:tab/>
-      </w:r>
-      <w:r>
-        <w:t xml:space="preserve">Tant Que </w:t>
-      </w:r>
-      <w:proofErr w:type="gramStart"/>
-      <w:r>
-        <w:t>(</w:t>
-      </w:r>
-      <w:r>
-        <w:t xml:space="preserve"> </w:t>
-      </w:r>
-      <w:r>
-        <w:t>(</w:t>
-      </w:r>
-      <w:proofErr w:type="gramEnd"/>
-      <w:r>
-        <w:t>cartes[</w:t>
-      </w:r>
-      <w:proofErr w:type="spellStart"/>
-      <w:r>
-        <w:t>temp</w:t>
-      </w:r>
-      <w:proofErr w:type="spellEnd"/>
-      <w:r>
-        <w:t>].possédé</w:t>
-      </w:r>
-      <w:r>
-        <w:t>= Vrai</w:t>
-      </w:r>
-      <w:r>
-        <w:t xml:space="preserve">) OU </w:t>
-      </w:r>
-      <w:commentRangeStart w:id="1"/>
-      <w:r>
-        <w:t>(cartes[</w:t>
-      </w:r>
-      <w:proofErr w:type="spellStart"/>
-      <w:r>
-        <w:t>temp</w:t>
-      </w:r>
-      <w:proofErr w:type="spellEnd"/>
-      <w:r>
-        <w:t>]</w:t>
-      </w:r>
-      <w:r>
-        <w:t>.garder = F</w:t>
-      </w:r>
-      <w:bookmarkStart w:id="2" w:name="_GoBack"/>
-      <w:bookmarkEnd w:id="2"/>
-      <w:r>
-        <w:t>aux)</w:t>
-      </w:r>
-      <w:r>
-        <w:t xml:space="preserve"> </w:t>
-      </w:r>
-      <w:commentRangeEnd w:id="1"/>
-      <w:r>
-        <w:rPr>
-          <w:rStyle w:val="Marquedecommentaire"/>
-        </w:rPr>
-        <w:commentReference w:id="1"/>
-      </w:r>
-      <w:r>
-        <w:t>)</w:t>
-      </w:r>
-    </w:p>
-    <w:p>
-      <w:r>
-        <w:tab/>
-      </w:r>
-      <w:r>
-        <w:tab/>
-      </w:r>
-      <w:r>
-        <w:tab/>
-        <w:t>FAIRE</w:t>
-      </w:r>
-      <w:r>
-        <w:tab/>
-      </w:r>
-      <w:proofErr w:type="spellStart"/>
-      <w:r>
-        <w:t>temp</w:t>
-      </w:r>
-      <w:proofErr w:type="spellEnd"/>
-      <w:r>
-        <w:t xml:space="preserve"> = </w:t>
-      </w:r>
-      <w:proofErr w:type="spellStart"/>
-      <w:r>
-        <w:t>temp</w:t>
-      </w:r>
-      <w:proofErr w:type="spellEnd"/>
-      <w:r>
-        <w:t xml:space="preserve"> + 1</w:t>
-      </w:r>
-    </w:p>
-    <w:p>
-      <w:r>
-        <w:tab/>
-      </w:r>
-      <w:r>
-        <w:tab/>
-        <w:t>FIN Tan Que</w:t>
-      </w:r>
-      <w:r>
-        <w:br/>
-      </w:r>
-      <w:r>
-        <w:tab/>
-      </w:r>
-      <w:r>
-        <w:tab/>
-        <w:t xml:space="preserve">main[i] = </w:t>
-      </w:r>
-      <w:proofErr w:type="gramStart"/>
-      <w:r>
-        <w:t>cartes[</w:t>
-      </w:r>
-      <w:proofErr w:type="spellStart"/>
-      <w:proofErr w:type="gramEnd"/>
-      <w:r>
-        <w:t>temp</w:t>
-      </w:r>
-      <w:proofErr w:type="spellEnd"/>
-      <w:r>
-        <w:t>]</w:t>
-      </w:r>
-      <w:r>
-        <w:br/>
-      </w:r>
-      <w:r>
-        <w:tab/>
-      </w:r>
-      <w:r>
-        <w:tab/>
-        <w:t>main[i].possédé = Vrai</w:t>
-      </w:r>
-    </w:p>
-    <w:p>
-      <w:r>
-        <w:t>FIN Pour</w:t>
-      </w:r>
-    </w:p>
-    <w:p>
-      <w:pPr>
-        <w:rPr>
-          <w:b/>
-          <w:sz w:val="28"/>
-          <w:szCs w:val="28"/>
-        </w:rPr>
-      </w:pPr>
-      <w:r>
-        <w:rPr>
-          <w:b/>
-          <w:sz w:val="28"/>
-          <w:szCs w:val="28"/>
-        </w:rPr>
-        <w:t>Fin</w:t>
-      </w:r>
-    </w:p>
-    <w:p>
-      <w:pPr>
-        <w:rPr>
-          <w:b/>
-          <w:sz w:val="28"/>
-          <w:szCs w:val="28"/>
-        </w:rPr>
-      </w:pPr>
-      <w:r>
-        <w:rPr>
-          <w:b/>
-          <w:sz w:val="28"/>
-          <w:szCs w:val="28"/>
-        </w:rPr>
-        <w:br w:type="page"/>
-      </w:r>
-    </w:p>
-    <w:p>
-      <w:pPr>
-        <w:rPr>
-          <w:b/>
-          <w:sz w:val="28"/>
-          <w:szCs w:val="28"/>
-        </w:rPr>
-      </w:pPr>
-    </w:p>
-    <w:p>
-      <w:pPr>
-        <w:jc w:val="center"/>
-        <w:rPr>
-          <w:b/>
-          <w:sz w:val="36"/>
-        </w:rPr>
-      </w:pPr>
-      <w:r>
-        <w:rPr>
-          <w:b/>
-          <w:sz w:val="36"/>
-        </w:rPr>
-        <w:t xml:space="preserve">FONCTION </w:t>
-      </w:r>
-      <w:proofErr w:type="spellStart"/>
-      <w:r>
-        <w:rPr>
-          <w:b/>
-          <w:sz w:val="36"/>
-        </w:rPr>
-        <w:t>donne_main</w:t>
-      </w:r>
-      <w:proofErr w:type="spellEnd"/>
-    </w:p>
-    <w:p>
-      <w:pPr>
-        <w:jc w:val="center"/>
-        <w:rPr>
-          <w:b/>
-          <w:sz w:val="36"/>
-        </w:rPr>
-      </w:pPr>
-    </w:p>
-    <w:p>
-      <w:r>
-        <w:t>Cette fonction créée</w:t>
-      </w:r>
-      <w:r>
-        <w:t xml:space="preserve"> la main de 5 cartes, donc le tableau </w:t>
-      </w:r>
-      <w:r>
-        <w:rPr>
-          <w:b/>
-        </w:rPr>
-        <w:t>main</w:t>
-      </w:r>
-      <w:r>
-        <w:t xml:space="preserve"> de la structure </w:t>
-      </w:r>
-      <w:proofErr w:type="spellStart"/>
-      <w:r>
-        <w:rPr>
-          <w:b/>
-        </w:rPr>
-        <w:t>T_compo_</w:t>
-      </w:r>
-      <w:r>
-        <w:rPr>
-          <w:b/>
-        </w:rPr>
-        <w:t>paquet</w:t>
-      </w:r>
-      <w:proofErr w:type="spellEnd"/>
-      <w:r>
-        <w:t>.</w:t>
-      </w:r>
-      <w:r>
-        <w:br/>
-      </w:r>
-      <w:r>
-        <w:t>Dans cette version, les cartes sont tirée</w:t>
-      </w:r>
-      <w:r>
-        <w:t>s</w:t>
-      </w:r>
-      <w:r>
-        <w:t xml:space="preserve"> au hasard dans le paquet</w:t>
-      </w:r>
-      <w:r>
-        <w:t>.</w:t>
+        <w:t xml:space="preserve"> au hasard dans le paquet.</w:t>
       </w:r>
     </w:p>
     <w:p>
@@ -871,10 +942,7 @@
       </w:r>
       <w:proofErr w:type="spellEnd"/>
       <w:r>
-        <w:t xml:space="preserve"> = </w:t>
-      </w:r>
-      <w:r>
-        <w:t>RANDOM(52)</w:t>
+        <w:t xml:space="preserve"> = RANDOM(52)</w:t>
       </w:r>
       <w:r>
         <w:rPr>
@@ -944,12 +1012,9 @@
         <w:t xml:space="preserve"> = Vrai</w:t>
       </w:r>
       <w:r>
-        <w:t xml:space="preserve">) </w:t>
-      </w:r>
-      <w:r>
-        <w:t xml:space="preserve">OU </w:t>
-      </w:r>
-      <w:commentRangeStart w:id="3"/>
+        <w:t xml:space="preserve">) OU </w:t>
+      </w:r>
+      <w:commentRangeStart w:id="4"/>
       <w:r>
         <w:t>(cartes[</w:t>
       </w:r>
@@ -959,90 +1024,220 @@
       </w:r>
       <w:proofErr w:type="spellEnd"/>
       <w:r>
+        <w:t xml:space="preserve">].garder = Faux) </w:t>
+      </w:r>
+      <w:commentRangeEnd w:id="4"/>
+      <w:r>
+        <w:rPr>
+          <w:rStyle w:val="Marquedecommentaire"/>
+        </w:rPr>
+        <w:commentReference w:id="4"/>
+      </w:r>
+      <w:r>
+        <w:t xml:space="preserve"> )</w:t>
+      </w:r>
+    </w:p>
+    <w:p>
+      <w:r>
+        <w:tab/>
+      </w:r>
+      <w:r>
+        <w:tab/>
+      </w:r>
+      <w:r>
+        <w:tab/>
+        <w:t>FAIRE</w:t>
+      </w:r>
+      <w:r>
+        <w:tab/>
+      </w:r>
+      <w:proofErr w:type="spellStart"/>
+      <w:r>
+        <w:t>temp</w:t>
+      </w:r>
+      <w:proofErr w:type="spellEnd"/>
+      <w:r>
+        <w:t xml:space="preserve"> = RANDOM(52)</w:t>
+      </w:r>
+    </w:p>
+    <w:p>
+      <w:r>
+        <w:tab/>
+      </w:r>
+      <w:r>
+        <w:tab/>
+        <w:t>FIN Tan</w:t>
+      </w:r>
+      <w:r>
+        <w:t>t</w:t>
+      </w:r>
+      <w:r>
+        <w:t xml:space="preserve"> Que</w:t>
+      </w:r>
+      <w:r>
+        <w:br/>
+      </w:r>
+      <w:r>
+        <w:tab/>
+      </w:r>
+      <w:r>
+        <w:tab/>
+        <w:t xml:space="preserve">main[i] = </w:t>
+      </w:r>
+      <w:proofErr w:type="gramStart"/>
+      <w:r>
+        <w:t>cartes[</w:t>
+      </w:r>
+      <w:proofErr w:type="spellStart"/>
+      <w:proofErr w:type="gramEnd"/>
+      <w:r>
+        <w:t>temp</w:t>
+      </w:r>
+      <w:proofErr w:type="spellEnd"/>
+      <w:r>
         <w:t>]</w:t>
       </w:r>
       <w:r>
-        <w:t>.garder = F</w:t>
-      </w:r>
-      <w:r>
-        <w:t xml:space="preserve">aux) </w:t>
-      </w:r>
-      <w:commentRangeEnd w:id="3"/>
+        <w:br/>
+      </w:r>
+      <w:r>
+        <w:tab/>
+      </w:r>
+      <w:r>
+        <w:tab/>
+        <w:t>main[i].possédé = Vrai</w:t>
+      </w:r>
+      <w:r>
+        <w:br/>
+      </w:r>
+      <w:r>
+        <w:tab/>
+      </w:r>
+      <w:r>
+        <w:tab/>
+      </w:r>
+      <w:commentRangeStart w:id="5"/>
+      <w:r>
+        <w:t>cartes[temp].possédé  =  Vrai</w:t>
+      </w:r>
+      <w:commentRangeEnd w:id="5"/>
       <w:r>
         <w:rPr>
           <w:rStyle w:val="Marquedecommentaire"/>
         </w:rPr>
-        <w:commentReference w:id="3"/>
-      </w:r>
+        <w:commentReference w:id="5"/>
+      </w:r>
+    </w:p>
+    <w:p>
+      <w:r>
+        <w:t>FIN Pour</w:t>
+      </w:r>
+    </w:p>
+    <w:p>
+      <w:r>
+        <w:t xml:space="preserve">Pour </w:t>
+      </w:r>
+      <w:proofErr w:type="spellStart"/>
+      <w:r>
+        <w:t>i</w:t>
+      </w:r>
+      <w:proofErr w:type="spellEnd"/>
+      <w:r>
+        <w:t xml:space="preserve"> allant de 0 à 4</w:t>
+      </w:r>
+    </w:p>
+    <w:p>
+      <w:r>
+        <w:tab/>
+        <w:t>FAIRE</w:t>
+      </w:r>
+      <w:r>
+        <w:tab/>
+      </w:r>
+      <w:r>
+        <w:t xml:space="preserve">SI </w:t>
+      </w:r>
+      <w:proofErr w:type="gramStart"/>
+      <w:r>
+        <w:t>( main</w:t>
+      </w:r>
+      <w:proofErr w:type="gramEnd"/>
+      <w:r>
+        <w:t>[i].</w:t>
+      </w:r>
+      <w:proofErr w:type="spellStart"/>
+      <w:r>
+        <w:t>Valeur_num</w:t>
+      </w:r>
+      <w:proofErr w:type="spellEnd"/>
+      <w:r>
+        <w:t xml:space="preserve"> &gt;</w:t>
+      </w:r>
+      <w:r>
+        <w:t xml:space="preserve"> main[i+1].</w:t>
+      </w:r>
+      <w:proofErr w:type="spellStart"/>
+      <w:r>
+        <w:t>Valeur_num</w:t>
+      </w:r>
+      <w:proofErr w:type="spellEnd"/>
       <w:r>
         <w:t xml:space="preserve"> )</w:t>
       </w:r>
-    </w:p>
-    <w:p>
-      <w:r>
-        <w:tab/>
-      </w:r>
-      <w:r>
-        <w:tab/>
-      </w:r>
+      <w:r>
+        <w:br/>
+      </w:r>
+      <w:r>
+        <w:tab/>
+      </w:r>
+      <w:r>
+        <w:tab/>
+      </w:r>
+      <w:r>
+        <w:tab/>
+        <w:t>ALORS swap( main[i].Valeur_num , main[i+1].</w:t>
+      </w:r>
+      <w:proofErr w:type="spellStart"/>
+      <w:r>
+        <w:t>Valeur_num</w:t>
+      </w:r>
+      <w:proofErr w:type="spellEnd"/>
+      <w:r>
+        <w:t xml:space="preserve"> )</w:t>
+      </w:r>
+    </w:p>
+    <w:p>
+      <w:r>
+        <w:t>FIN Pour</w:t>
+      </w:r>
+    </w:p>
+    <w:p>
+      <w:r>
+        <w:t xml:space="preserve">Pour </w:t>
+      </w:r>
+      <w:proofErr w:type="spellStart"/>
+      <w:r>
+        <w:t>i</w:t>
+      </w:r>
+      <w:proofErr w:type="spellEnd"/>
+      <w:r>
+        <w:t xml:space="preserve"> allant de 0 à 4</w:t>
+      </w:r>
+    </w:p>
+    <w:p>
       <w:r>
         <w:tab/>
         <w:t>FAIRE</w:t>
       </w:r>
       <w:r>
         <w:tab/>
-      </w:r>
-      <w:proofErr w:type="spellStart"/>
-      <w:r>
-        <w:t>temp</w:t>
-      </w:r>
-      <w:proofErr w:type="spellEnd"/>
-      <w:r>
-        <w:t xml:space="preserve"> = RANDOM(52)</w:t>
-      </w:r>
-    </w:p>
-    <w:p>
-      <w:r>
-        <w:tab/>
-      </w:r>
-      <w:r>
-        <w:tab/>
-        <w:t>FIN Tan Que</w:t>
-      </w:r>
-      <w:r>
-        <w:br/>
-      </w:r>
-      <w:r>
-        <w:tab/>
-      </w:r>
-      <w:r>
-        <w:tab/>
-        <w:t xml:space="preserve">main[i] = </w:t>
-      </w:r>
-      <w:proofErr w:type="gramStart"/>
-      <w:r>
-        <w:t>cartes[</w:t>
-      </w:r>
-      <w:proofErr w:type="spellStart"/>
-      <w:proofErr w:type="gramEnd"/>
-      <w:r>
-        <w:t>temp</w:t>
-      </w:r>
-      <w:proofErr w:type="spellEnd"/>
-      <w:r>
-        <w:t>]</w:t>
-      </w:r>
-      <w:r>
-        <w:br/>
-      </w:r>
-      <w:r>
-        <w:tab/>
-      </w:r>
-      <w:r>
-        <w:tab/>
-      </w:r>
-      <w:r>
-        <w:t>main[i].possédé = Vrai</w:t>
+        <w:t>Afficher main[i].nom</w:t>
+      </w:r>
+      <w:r>
+        <w:t>, « de », main[i]</w:t>
+      </w:r>
+      <w:r>
+        <w:t>.sorte</w:t>
       </w:r>
     </w:p>
     <w:p>
@@ -1127,7 +1322,7 @@
       </w:r>
     </w:p>
   </w:comment>
-  <w:comment w:id="3" w:author="Maxime Damour" w:date="2015-11-10T14:02:00Z" w:initials="MD">
+  <w:comment w:id="2" w:author="Maxime Damour" w:date="2015-11-10T18:24:00Z" w:initials="MD">
     <w:p>
       <w:pPr>
         <w:pStyle w:val="Commentaire"/>
@@ -1139,6 +1334,40 @@
         <w:annotationRef/>
       </w:r>
       <w:r>
+        <w:t xml:space="preserve">Il faut que la carte à l’intérieur du paquet soit aussi mise comme « possédée » puisque </w:t>
+      </w:r>
+      <w:r>
+        <w:rPr>
+          <w:b/>
+        </w:rPr>
+        <w:t>cartes</w:t>
+      </w:r>
+      <w:r>
+        <w:t xml:space="preserve"> et </w:t>
+      </w:r>
+      <w:r>
+        <w:rPr>
+          <w:b/>
+        </w:rPr>
+        <w:t>main</w:t>
+      </w:r>
+      <w:r>
+        <w:t xml:space="preserve"> ne sont pas les mêmes tableaux.</w:t>
+      </w:r>
+    </w:p>
+  </w:comment>
+  <w:comment w:id="4" w:author="Maxime Damour" w:date="2015-11-10T14:02:00Z" w:initials="MD">
+    <w:p>
+      <w:pPr>
+        <w:pStyle w:val="Commentaire"/>
+      </w:pPr>
+      <w:r>
+        <w:rPr>
+          <w:rStyle w:val="Marquedecommentaire"/>
+        </w:rPr>
+        <w:annotationRef/>
+      </w:r>
+      <w:r>
         <w:t>Dans la logique des choses on n’a pas à tester si la carte est gardée parce que :</w:t>
       </w:r>
     </w:p>
@@ -1156,6 +1385,40 @@
       </w:pPr>
       <w:r>
         <w:t>-Si elle est jeté, c’est qu’elle a été possédée (sinon l’utilisateur ne pourrait pas la jeter)</w:t>
+      </w:r>
+    </w:p>
+  </w:comment>
+  <w:comment w:id="5" w:author="Maxime Damour" w:date="2015-11-10T18:24:00Z" w:initials="MD">
+    <w:p>
+      <w:pPr>
+        <w:pStyle w:val="Commentaire"/>
+      </w:pPr>
+      <w:r>
+        <w:rPr>
+          <w:rStyle w:val="Marquedecommentaire"/>
+        </w:rPr>
+        <w:annotationRef/>
+      </w:r>
+      <w:r>
+        <w:t xml:space="preserve">Il faut que la carte à l’intérieur du paquet soit aussi mise comme « possédée » puisque </w:t>
+      </w:r>
+      <w:r>
+        <w:rPr>
+          <w:b/>
+        </w:rPr>
+        <w:t>cartes</w:t>
+      </w:r>
+      <w:r>
+        <w:t xml:space="preserve"> et </w:t>
+      </w:r>
+      <w:r>
+        <w:rPr>
+          <w:b/>
+        </w:rPr>
+        <w:t>main</w:t>
+      </w:r>
+      <w:r>
+        <w:t xml:space="preserve"> ne sont pas les mêmes tableaux.</w:t>
       </w:r>
     </w:p>
   </w:comment>
@@ -1166,7 +1429,9 @@
 <w15:commentsEx xmlns:wpc="http://schemas.microsoft.com/office/word/2010/wordprocessingCanvas" xmlns:mc="http://schemas.openxmlformats.org/markup-compatibility/2006" xmlns:o="urn:schemas-microsoft-com:office:office" xmlns:r="http://schemas.openxmlformats.org/officeDocument/2006/relationships" xmlns:m="http://schemas.openxmlformats.org/officeDocument/2006/math" xmlns:v="urn:schemas-microsoft-com:vml" xmlns:wp14="http://schemas.microsoft.com/office/word/2010/wordprocessingDrawing" xmlns:wp="http://schemas.openxmlformats.org/drawingml/2006/wordprocessingDrawing" xmlns:w10="urn:schemas-microsoft-com:office:word" xmlns:w="http://schemas.openxmlformats.org/wordprocessingml/2006/main" xmlns:w14="http://schemas.microsoft.com/office/word/2010/wordml" xmlns:w15="http://schemas.microsoft.com/office/word/2012/wordml" xmlns:wpg="http://schemas.microsoft.com/office/word/2010/wordprocessingGroup" xmlns:wpi="http://schemas.microsoft.com/office/word/2010/wordprocessingInk" xmlns:wne="http://schemas.microsoft.com/office/word/2006/wordml" xmlns:wps="http://schemas.microsoft.com/office/word/2010/wordprocessingShape" mc:Ignorable="w14 w15 wp14">
   <w15:commentEx w15:paraId="373AD533" w15:done="0"/>
   <w15:commentEx w15:paraId="45FE6252" w15:done="0"/>
+  <w15:commentEx w15:paraId="70671E05" w15:done="0"/>
   <w15:commentEx w15:paraId="5F318DF1" w15:done="0"/>
+  <w15:commentEx w15:paraId="53C8663A" w15:done="0"/>
 </w15:commentsEx>
 </file>
 

</xml_diff>

<commit_message>
Finalisation de l'algorithme de la fonction donne_main
Il reste sûrement quelques erreurs minime.
L'idée fonctionne très bien, ajout de l'affichage de la main.
Le système de  tri ne fonctionne pas correctement, je pense que c'est dû
au raccourci "swap" que je vais du coup très certainement enlever.
</commit_message>
<xml_diff>
--- a/fonction donne_main.docx
+++ b/fonction donne_main.docx
@@ -222,15 +222,22 @@
           <w:b/>
           <w:sz w:val="28"/>
         </w:rPr>
-        <w:t>creation_tas</w:t>
-      </w:r>
-      <w:proofErr w:type="spellEnd"/>
-      <w:r>
-        <w:rPr>
-          <w:b/>
-          <w:sz w:val="28"/>
-        </w:rPr>
-        <w:t xml:space="preserve"> (carte</w:t>
+        <w:t>donne_main</w:t>
+      </w:r>
+      <w:proofErr w:type="spellEnd"/>
+      <w:r>
+        <w:rPr>
+          <w:b/>
+          <w:sz w:val="28"/>
+        </w:rPr>
+        <w:t xml:space="preserve"> </w:t>
+      </w:r>
+      <w:r>
+        <w:rPr>
+          <w:b/>
+          <w:sz w:val="28"/>
+        </w:rPr>
+        <w:t>(carte</w:t>
       </w:r>
       <w:r>
         <w:rPr>
@@ -443,7 +450,13 @@
       </w:r>
       <w:r>
         <w:tab/>
-        <w:t>FIN Tan Que</w:t>
+        <w:t>FIN Tan</w:t>
+      </w:r>
+      <w:r>
+        <w:t>t</w:t>
+      </w:r>
+      <w:r>
+        <w:t xml:space="preserve"> Que</w:t>
       </w:r>
       <w:r>
         <w:br/>
@@ -569,41 +582,28 @@
       </w:r>
       <w:r>
         <w:tab/>
-        <w:t>ALORS swap( main[i].</w:t>
-      </w:r>
-      <w:proofErr w:type="spellStart"/>
-      <w:r>
-        <w:t>Valeur_num</w:t>
-      </w:r>
-      <w:proofErr w:type="spellEnd"/>
-      <w:r>
-        <w:t xml:space="preserve"> , main[i+1].</w:t>
-      </w:r>
-      <w:proofErr w:type="spellStart"/>
-      <w:r>
-        <w:t>Valeur_num</w:t>
-      </w:r>
-      <w:proofErr w:type="spellEnd"/>
-      <w:r>
-        <w:t xml:space="preserve"> )</w:t>
+        <w:t>ALORS swap( main[i], main[i+1</w:t>
+      </w:r>
+      <w:r>
+        <w:t xml:space="preserve">] </w:t>
+      </w:r>
+      <w:r>
+        <w:t>)</w:t>
       </w:r>
     </w:p>
     <w:p>
       <w:r>
         <w:t>FIN Pour</w:t>
       </w:r>
-    </w:p>
-    <w:p>
-      <w:r>
-        <w:t xml:space="preserve">Pour </w:t>
-      </w:r>
-      <w:proofErr w:type="spellStart"/>
-      <w:r>
-        <w:t>i</w:t>
-      </w:r>
-      <w:proofErr w:type="spellEnd"/>
-      <w:r>
-        <w:t xml:space="preserve"> allant de 0 à 4</w:t>
+      <w:r>
+        <w:br/>
+        <w:t>Afficher « Voici votre main : »</w:t>
+      </w:r>
+      <w:r>
+        <w:br/>
+      </w:r>
+      <w:r>
+        <w:t>Pour i allant de 0 à 4</w:t>
       </w:r>
     </w:p>
     <w:p>
@@ -663,111 +663,507 @@
         </w:rPr>
         <w:t>donne_main</w:t>
       </w:r>
+      <w:proofErr w:type="spellEnd"/>
+    </w:p>
+    <w:p>
+      <w:r>
+        <w:t>Cette fonction créée</w:t>
+      </w:r>
+      <w:r>
+        <w:t xml:space="preserve"> la main de 5 cartes, donc le tableau </w:t>
+      </w:r>
+      <w:r>
+        <w:rPr>
+          <w:b/>
+        </w:rPr>
+        <w:t>main</w:t>
+      </w:r>
+      <w:r>
+        <w:t xml:space="preserve"> de la structure </w:t>
+      </w:r>
+      <w:proofErr w:type="spellStart"/>
+      <w:r>
+        <w:rPr>
+          <w:b/>
+        </w:rPr>
+        <w:t>T_compo_</w:t>
+      </w:r>
+      <w:r>
+        <w:rPr>
+          <w:b/>
+        </w:rPr>
+        <w:t>paquet</w:t>
+      </w:r>
+      <w:proofErr w:type="spellEnd"/>
+      <w:r>
+        <w:t>.</w:t>
+      </w:r>
+      <w:r>
+        <w:br/>
+        <w:t>Dans cette version, les cartes sont tirée</w:t>
+      </w:r>
+      <w:r>
+        <w:t>s</w:t>
+      </w:r>
+      <w:r>
+        <w:t xml:space="preserve"> au hasard dans le paquet.</w:t>
+      </w:r>
+    </w:p>
+    <w:p>
+      <w:pPr>
+        <w:rPr>
+          <w:b/>
+        </w:rPr>
+      </w:pPr>
+      <w:r>
+        <w:rPr>
+          <w:b/>
+        </w:rPr>
+        <w:t xml:space="preserve">Rappel de la structure </w:t>
+      </w:r>
+      <w:proofErr w:type="spellStart"/>
+      <w:r>
+        <w:rPr>
+          <w:b/>
+        </w:rPr>
+        <w:t>T_compo_paquet</w:t>
+      </w:r>
+      <w:proofErr w:type="spellEnd"/>
+    </w:p>
+    <w:p>
+      <w:r>
+        <w:t>{</w:t>
+      </w:r>
+    </w:p>
+    <w:p>
+      <w:pPr>
+        <w:spacing w:after="120" w:line="192" w:lineRule="auto"/>
+        <w:ind w:left="705"/>
+      </w:pPr>
+      <w:r>
+        <w:t>Sorte</w:t>
+      </w:r>
+      <w:r>
+        <w:tab/>
+      </w:r>
+      <w:r>
+        <w:tab/>
+        <w:t>chaine de caractère</w:t>
+      </w:r>
+      <w:r>
+        <w:br/>
+      </w:r>
+      <w:r>
+        <w:tab/>
+        <w:t>Valeur</w:t>
+      </w:r>
+      <w:r>
+        <w:tab/>
+      </w:r>
+      <w:r>
+        <w:tab/>
+        <w:t>chaine de caractère</w:t>
+      </w:r>
+      <w:r>
+        <w:br/>
+      </w:r>
+      <w:proofErr w:type="spellStart"/>
+      <w:r>
+        <w:t>Valeur_num</w:t>
+      </w:r>
+      <w:proofErr w:type="spellEnd"/>
+      <w:r>
+        <w:tab/>
+        <w:t>entier</w:t>
+      </w:r>
       <w:bookmarkStart w:id="3" w:name="_GoBack"/>
       <w:bookmarkEnd w:id="3"/>
-      <w:proofErr w:type="spellEnd"/>
-    </w:p>
-    <w:p>
-      <w:r>
-        <w:t>Cette fonction créée</w:t>
-      </w:r>
-      <w:r>
-        <w:t xml:space="preserve"> la main de 5 cartes, donc le tableau </w:t>
-      </w:r>
-      <w:r>
-        <w:rPr>
-          <w:b/>
-        </w:rPr>
-        <w:t>main</w:t>
-      </w:r>
-      <w:r>
-        <w:t xml:space="preserve"> de la structure </w:t>
-      </w:r>
-      <w:proofErr w:type="spellStart"/>
-      <w:r>
-        <w:rPr>
-          <w:b/>
-        </w:rPr>
-        <w:t>T_compo_</w:t>
-      </w:r>
-      <w:r>
-        <w:rPr>
-          <w:b/>
-        </w:rPr>
-        <w:t>paquet</w:t>
-      </w:r>
-      <w:proofErr w:type="spellEnd"/>
-      <w:r>
-        <w:t>.</w:t>
-      </w:r>
-      <w:r>
-        <w:br/>
-        <w:t>Dans cette version, les cartes sont tirée</w:t>
-      </w:r>
-      <w:r>
-        <w:t>s</w:t>
-      </w:r>
-      <w:r>
-        <w:t xml:space="preserve"> au hasard dans le paquet.</w:t>
-      </w:r>
-    </w:p>
-    <w:p>
-      <w:pPr>
-        <w:rPr>
-          <w:b/>
-        </w:rPr>
-      </w:pPr>
-      <w:r>
-        <w:rPr>
-          <w:b/>
-        </w:rPr>
-        <w:t xml:space="preserve">Rappel de la structure </w:t>
-      </w:r>
-      <w:proofErr w:type="spellStart"/>
-      <w:r>
-        <w:rPr>
-          <w:b/>
+      <w:r>
+        <w:br/>
+      </w:r>
+      <w:r>
+        <w:tab/>
+        <w:t>Nom</w:t>
+      </w:r>
+      <w:r>
+        <w:tab/>
+      </w:r>
+      <w:r>
+        <w:tab/>
+        <w:t>chaine de caractère</w:t>
+      </w:r>
+      <w:r>
+        <w:br/>
+      </w:r>
+      <w:r>
+        <w:tab/>
+        <w:t>Garder</w:t>
+      </w:r>
+      <w:r>
+        <w:tab/>
+      </w:r>
+      <w:r>
+        <w:tab/>
+        <w:t>booléen</w:t>
+      </w:r>
+      <w:r>
+        <w:br/>
+        <w:t>Possédé</w:t>
+      </w:r>
+      <w:r>
+        <w:tab/>
+        <w:t>booléen</w:t>
+      </w:r>
+    </w:p>
+    <w:p>
+      <w:r>
+        <w:t>}</w:t>
+      </w:r>
+    </w:p>
+    <w:p>
+      <w:pPr>
+        <w:rPr>
+          <w:b/>
+          <w:sz w:val="28"/>
+        </w:rPr>
+      </w:pPr>
+      <w:r>
+        <w:rPr>
+          <w:b/>
+          <w:sz w:val="28"/>
+        </w:rPr>
+        <w:t xml:space="preserve">FCT </w:t>
+      </w:r>
+      <w:proofErr w:type="spellStart"/>
+      <w:r>
+        <w:rPr>
+          <w:b/>
+          <w:sz w:val="28"/>
+        </w:rPr>
+        <w:t>donne_main</w:t>
+      </w:r>
+      <w:proofErr w:type="spellEnd"/>
+      <w:r>
+        <w:rPr>
+          <w:b/>
+          <w:sz w:val="28"/>
+        </w:rPr>
+        <w:t xml:space="preserve"> (carte</w:t>
+      </w:r>
+      <w:r>
+        <w:rPr>
+          <w:b/>
+          <w:sz w:val="28"/>
+        </w:rPr>
+        <w:t>s, main</w:t>
+      </w:r>
+      <w:r>
+        <w:rPr>
+          <w:b/>
+          <w:sz w:val="28"/>
+        </w:rPr>
+        <w:t xml:space="preserve"> </w:t>
+      </w:r>
+      <w:proofErr w:type="spellStart"/>
+      <w:r>
+        <w:rPr>
+          <w:b/>
+          <w:sz w:val="28"/>
         </w:rPr>
         <w:t>T_compo_paquet</w:t>
       </w:r>
       <w:proofErr w:type="spellEnd"/>
-    </w:p>
-    <w:p>
-      <w:r>
-        <w:t>{</w:t>
-      </w:r>
-    </w:p>
-    <w:p>
-      <w:pPr>
-        <w:spacing w:after="120" w:line="192" w:lineRule="auto"/>
-        <w:ind w:left="705"/>
-      </w:pPr>
-      <w:r>
-        <w:t>Sorte</w:t>
-      </w:r>
-      <w:r>
-        <w:tab/>
-      </w:r>
-      <w:r>
-        <w:tab/>
-        <w:t>chaine de caractère</w:t>
-      </w:r>
-      <w:r>
-        <w:br/>
-      </w:r>
-      <w:r>
-        <w:tab/>
-        <w:t>Valeur</w:t>
-      </w:r>
-      <w:r>
-        <w:tab/>
-      </w:r>
-      <w:r>
-        <w:tab/>
-        <w:t>chaine de caractère</w:t>
-      </w:r>
-      <w:r>
-        <w:br/>
+      <w:r>
+        <w:rPr>
+          <w:b/>
+          <w:sz w:val="28"/>
+        </w:rPr>
+        <w:t>) néant :</w:t>
+      </w:r>
+    </w:p>
+    <w:p>
+      <w:pPr>
+        <w:rPr>
+          <w:b/>
+          <w:sz w:val="28"/>
+        </w:rPr>
+      </w:pPr>
+      <w:r>
+        <w:rPr>
+          <w:b/>
+          <w:sz w:val="28"/>
+        </w:rPr>
+        <w:t>Début</w:t>
+      </w:r>
+    </w:p>
+    <w:p>
+      <w:proofErr w:type="spellStart"/>
+      <w:proofErr w:type="gramStart"/>
+      <w:r>
+        <w:t>temp</w:t>
+      </w:r>
+      <w:proofErr w:type="spellEnd"/>
+      <w:proofErr w:type="gramEnd"/>
+      <w:r>
+        <w:tab/>
+        <w:t>en entier</w:t>
+      </w:r>
+    </w:p>
+    <w:p>
+      <w:pPr>
+        <w:rPr>
+          <w:b/>
+          <w:sz w:val="28"/>
+        </w:rPr>
+      </w:pPr>
+      <w:r>
+        <w:t xml:space="preserve">Pour </w:t>
+      </w:r>
+      <w:proofErr w:type="spellStart"/>
+      <w:r>
+        <w:t>i</w:t>
+      </w:r>
+      <w:proofErr w:type="spellEnd"/>
+      <w:r>
+        <w:t xml:space="preserve"> allant de 0 à 4</w:t>
+      </w:r>
+    </w:p>
+    <w:p>
+      <w:r>
+        <w:tab/>
+        <w:t>FAIRE</w:t>
+      </w:r>
+      <w:r>
+        <w:tab/>
+      </w:r>
+      <w:proofErr w:type="spellStart"/>
+      <w:r>
+        <w:t>temp</w:t>
+      </w:r>
+      <w:proofErr w:type="spellEnd"/>
+      <w:r>
+        <w:t xml:space="preserve"> = RANDOM(52)</w:t>
+      </w:r>
+      <w:r>
+        <w:rPr>
+          <w:sz w:val="18"/>
+        </w:rPr>
+        <w:t xml:space="preserve"> </w:t>
+      </w:r>
+      <w:r>
+        <w:rPr>
+          <w:sz w:val="18"/>
+        </w:rPr>
+        <w:t>(</w:t>
+      </w:r>
+      <w:r>
+        <w:rPr>
+          <w:sz w:val="18"/>
+        </w:rPr>
+        <w:t>52 exclu, de 0 à 51 cartes</w:t>
+      </w:r>
+      <w:r>
+        <w:rPr>
+          <w:sz w:val="18"/>
+        </w:rPr>
+        <w:t>)</w:t>
+      </w:r>
+      <w:r>
+        <w:rPr>
+          <w:sz w:val="18"/>
+        </w:rPr>
+        <w:br/>
+      </w:r>
+      <w:r>
+        <w:rPr>
+          <w:sz w:val="18"/>
+        </w:rPr>
+        <w:tab/>
+      </w:r>
+      <w:r>
+        <w:rPr>
+          <w:sz w:val="18"/>
+        </w:rPr>
+        <w:tab/>
+      </w:r>
+      <w:r>
+        <w:t xml:space="preserve">Tant Que </w:t>
+      </w:r>
+      <w:proofErr w:type="gramStart"/>
+      <w:r>
+        <w:t xml:space="preserve">( </w:t>
+      </w:r>
+      <w:r>
+        <w:t>(</w:t>
+      </w:r>
+      <w:proofErr w:type="gramEnd"/>
+      <w:r>
+        <w:t>cartes[</w:t>
+      </w:r>
+      <w:proofErr w:type="spellStart"/>
+      <w:r>
+        <w:t>temp</w:t>
+      </w:r>
+      <w:proofErr w:type="spellEnd"/>
+      <w:r>
+        <w:t>].possédé</w:t>
+      </w:r>
+      <w:r>
+        <w:t xml:space="preserve"> = Vrai</w:t>
+      </w:r>
+      <w:r>
+        <w:t xml:space="preserve">) OU </w:t>
+      </w:r>
+      <w:commentRangeStart w:id="4"/>
+      <w:r>
+        <w:t>(cartes[</w:t>
+      </w:r>
+      <w:proofErr w:type="spellStart"/>
+      <w:r>
+        <w:t>temp</w:t>
+      </w:r>
+      <w:proofErr w:type="spellEnd"/>
+      <w:r>
+        <w:t xml:space="preserve">].garder = Faux) </w:t>
+      </w:r>
+      <w:commentRangeEnd w:id="4"/>
+      <w:r>
+        <w:rPr>
+          <w:rStyle w:val="Marquedecommentaire"/>
+        </w:rPr>
+        <w:commentReference w:id="4"/>
+      </w:r>
+      <w:r>
+        <w:t xml:space="preserve"> )</w:t>
+      </w:r>
+    </w:p>
+    <w:p>
+      <w:r>
+        <w:tab/>
+      </w:r>
+      <w:r>
+        <w:tab/>
+      </w:r>
+      <w:r>
+        <w:tab/>
+        <w:t>FAIRE</w:t>
+      </w:r>
+      <w:r>
+        <w:tab/>
+      </w:r>
+      <w:proofErr w:type="spellStart"/>
+      <w:r>
+        <w:t>temp</w:t>
+      </w:r>
+      <w:proofErr w:type="spellEnd"/>
+      <w:r>
+        <w:t xml:space="preserve"> = RANDOM(52)</w:t>
+      </w:r>
+    </w:p>
+    <w:p>
+      <w:r>
+        <w:tab/>
+      </w:r>
+      <w:r>
+        <w:tab/>
+        <w:t>FIN Tan</w:t>
+      </w:r>
+      <w:r>
+        <w:t>t</w:t>
+      </w:r>
+      <w:r>
+        <w:t xml:space="preserve"> Que</w:t>
+      </w:r>
+      <w:r>
+        <w:br/>
+      </w:r>
+      <w:r>
+        <w:tab/>
+      </w:r>
+      <w:r>
+        <w:tab/>
+        <w:t xml:space="preserve">main[i] = </w:t>
+      </w:r>
+      <w:proofErr w:type="gramStart"/>
+      <w:r>
+        <w:t>cartes[</w:t>
+      </w:r>
+      <w:proofErr w:type="spellStart"/>
+      <w:proofErr w:type="gramEnd"/>
+      <w:r>
+        <w:t>temp</w:t>
+      </w:r>
+      <w:proofErr w:type="spellEnd"/>
+      <w:r>
+        <w:t>]</w:t>
+      </w:r>
+      <w:r>
+        <w:br/>
+      </w:r>
+      <w:r>
+        <w:tab/>
+      </w:r>
+      <w:r>
+        <w:tab/>
+        <w:t>main[i].possédé = Vrai</w:t>
+      </w:r>
+      <w:r>
+        <w:br/>
+      </w:r>
+      <w:r>
+        <w:tab/>
+      </w:r>
+      <w:r>
+        <w:tab/>
+      </w:r>
+      <w:commentRangeStart w:id="5"/>
+      <w:r>
+        <w:t>cartes[temp].possédé  =  Vrai</w:t>
+      </w:r>
+      <w:commentRangeEnd w:id="5"/>
+      <w:r>
+        <w:rPr>
+          <w:rStyle w:val="Marquedecommentaire"/>
+        </w:rPr>
+        <w:commentReference w:id="5"/>
+      </w:r>
+    </w:p>
+    <w:p>
+      <w:r>
+        <w:t>FIN Pour</w:t>
+      </w:r>
+    </w:p>
+    <w:p>
+      <w:r>
+        <w:t xml:space="preserve">Pour </w:t>
+      </w:r>
+      <w:proofErr w:type="spellStart"/>
+      <w:r>
+        <w:t>i</w:t>
+      </w:r>
+      <w:proofErr w:type="spellEnd"/>
+      <w:r>
+        <w:t xml:space="preserve"> allant de 0 à 4</w:t>
+      </w:r>
+    </w:p>
+    <w:p>
+      <w:r>
+        <w:tab/>
+        <w:t>FAIRE</w:t>
+      </w:r>
+      <w:r>
+        <w:tab/>
+      </w:r>
+      <w:r>
+        <w:t xml:space="preserve">SI </w:t>
+      </w:r>
+      <w:proofErr w:type="gramStart"/>
+      <w:r>
+        <w:t>( main</w:t>
+      </w:r>
+      <w:proofErr w:type="gramEnd"/>
+      <w:r>
+        <w:t>[i].</w:t>
       </w:r>
       <w:proofErr w:type="spellStart"/>
       <w:r>
@@ -775,453 +1171,52 @@
       </w:r>
       <w:proofErr w:type="spellEnd"/>
       <w:r>
-        <w:tab/>
-        <w:t>entier</w:t>
-      </w:r>
-      <w:r>
-        <w:br/>
-      </w:r>
-      <w:r>
-        <w:tab/>
-        <w:t>Nom</w:t>
-      </w:r>
-      <w:r>
-        <w:tab/>
-      </w:r>
-      <w:r>
-        <w:tab/>
-        <w:t>chaine de caractère</w:t>
-      </w:r>
-      <w:r>
-        <w:br/>
-      </w:r>
-      <w:r>
-        <w:tab/>
-        <w:t>Garder</w:t>
-      </w:r>
-      <w:r>
-        <w:tab/>
-      </w:r>
-      <w:r>
-        <w:tab/>
-        <w:t>booléen</w:t>
-      </w:r>
-      <w:r>
-        <w:br/>
-        <w:t>Possédé</w:t>
-      </w:r>
-      <w:r>
-        <w:tab/>
-        <w:t>booléen</w:t>
-      </w:r>
-    </w:p>
-    <w:p>
-      <w:r>
-        <w:t>}</w:t>
-      </w:r>
-    </w:p>
-    <w:p>
-      <w:pPr>
-        <w:rPr>
-          <w:b/>
-          <w:sz w:val="28"/>
-        </w:rPr>
-      </w:pPr>
-      <w:r>
-        <w:rPr>
-          <w:b/>
-          <w:sz w:val="28"/>
-        </w:rPr>
-        <w:t xml:space="preserve">FCT </w:t>
-      </w:r>
-      <w:proofErr w:type="spellStart"/>
-      <w:r>
-        <w:rPr>
-          <w:b/>
-          <w:sz w:val="28"/>
-        </w:rPr>
-        <w:t>creation_tas</w:t>
-      </w:r>
-      <w:proofErr w:type="spellEnd"/>
-      <w:r>
-        <w:rPr>
-          <w:b/>
-          <w:sz w:val="28"/>
-        </w:rPr>
-        <w:t xml:space="preserve"> (carte</w:t>
-      </w:r>
-      <w:r>
-        <w:rPr>
-          <w:b/>
-          <w:sz w:val="28"/>
-        </w:rPr>
-        <w:t>s, main</w:t>
-      </w:r>
-      <w:r>
-        <w:rPr>
-          <w:b/>
-          <w:sz w:val="28"/>
-        </w:rPr>
+        <w:t xml:space="preserve"> &gt;</w:t>
+      </w:r>
+      <w:r>
+        <w:t xml:space="preserve"> main[i+1].</w:t>
+      </w:r>
+      <w:proofErr w:type="spellStart"/>
+      <w:r>
+        <w:t>Valeur_num</w:t>
+      </w:r>
+      <w:proofErr w:type="spellEnd"/>
+      <w:r>
+        <w:t xml:space="preserve"> )</w:t>
+      </w:r>
+      <w:r>
+        <w:br/>
+      </w:r>
+      <w:r>
+        <w:tab/>
+      </w:r>
+      <w:r>
+        <w:tab/>
+      </w:r>
+      <w:r>
+        <w:tab/>
+        <w:t>ALORS swap( main[i]</w:t>
+      </w:r>
+      <w:r>
         <w:t xml:space="preserve"> </w:t>
       </w:r>
-      <w:proofErr w:type="spellStart"/>
-      <w:r>
-        <w:rPr>
-          <w:b/>
-          <w:sz w:val="28"/>
-        </w:rPr>
-        <w:t>T_compo_paquet</w:t>
-      </w:r>
-      <w:proofErr w:type="spellEnd"/>
-      <w:r>
-        <w:rPr>
-          <w:b/>
-          <w:sz w:val="28"/>
-        </w:rPr>
-        <w:t>) néant :</w:t>
-      </w:r>
-    </w:p>
-    <w:p>
-      <w:pPr>
-        <w:rPr>
-          <w:b/>
-          <w:sz w:val="28"/>
-        </w:rPr>
-      </w:pPr>
-      <w:r>
-        <w:rPr>
-          <w:b/>
-          <w:sz w:val="28"/>
-        </w:rPr>
-        <w:t>Début</w:t>
-      </w:r>
-    </w:p>
-    <w:p>
-      <w:proofErr w:type="spellStart"/>
-      <w:proofErr w:type="gramStart"/>
-      <w:r>
-        <w:t>temp</w:t>
-      </w:r>
-      <w:proofErr w:type="spellEnd"/>
-      <w:proofErr w:type="gramEnd"/>
-      <w:r>
-        <w:tab/>
-        <w:t>en entier</w:t>
-      </w:r>
-    </w:p>
-    <w:p>
-      <w:pPr>
-        <w:rPr>
-          <w:b/>
-          <w:sz w:val="28"/>
-        </w:rPr>
-      </w:pPr>
-      <w:r>
-        <w:t xml:space="preserve">Pour </w:t>
-      </w:r>
-      <w:proofErr w:type="spellStart"/>
-      <w:r>
-        <w:t>i</w:t>
-      </w:r>
-      <w:proofErr w:type="spellEnd"/>
-      <w:r>
-        <w:t xml:space="preserve"> allant de 0 à 4</w:t>
-      </w:r>
-    </w:p>
-    <w:p>
-      <w:r>
-        <w:tab/>
-        <w:t>FAIRE</w:t>
-      </w:r>
-      <w:r>
-        <w:tab/>
-      </w:r>
-      <w:proofErr w:type="spellStart"/>
-      <w:r>
-        <w:t>temp</w:t>
-      </w:r>
-      <w:proofErr w:type="spellEnd"/>
-      <w:r>
-        <w:t xml:space="preserve"> = RANDOM(52)</w:t>
-      </w:r>
-      <w:r>
-        <w:rPr>
-          <w:sz w:val="18"/>
-        </w:rPr>
-        <w:t xml:space="preserve"> </w:t>
-      </w:r>
-      <w:r>
-        <w:rPr>
-          <w:sz w:val="18"/>
-        </w:rPr>
-        <w:t>(</w:t>
-      </w:r>
-      <w:r>
-        <w:rPr>
-          <w:sz w:val="18"/>
-        </w:rPr>
-        <w:t>52 exclu, de 0 à 51 cartes</w:t>
-      </w:r>
-      <w:r>
-        <w:rPr>
-          <w:sz w:val="18"/>
-        </w:rPr>
-        <w:t>)</w:t>
-      </w:r>
-      <w:r>
-        <w:rPr>
-          <w:sz w:val="18"/>
-        </w:rPr>
-        <w:br/>
-      </w:r>
-      <w:r>
-        <w:rPr>
-          <w:sz w:val="18"/>
-        </w:rPr>
-        <w:tab/>
-      </w:r>
-      <w:r>
-        <w:rPr>
-          <w:sz w:val="18"/>
-        </w:rPr>
-        <w:tab/>
-      </w:r>
-      <w:r>
-        <w:t xml:space="preserve">Tant Que </w:t>
-      </w:r>
-      <w:proofErr w:type="gramStart"/>
-      <w:r>
-        <w:t xml:space="preserve">( </w:t>
-      </w:r>
-      <w:r>
-        <w:t>(</w:t>
-      </w:r>
-      <w:proofErr w:type="gramEnd"/>
-      <w:r>
-        <w:t>cartes[</w:t>
-      </w:r>
-      <w:proofErr w:type="spellStart"/>
-      <w:r>
-        <w:t>temp</w:t>
-      </w:r>
-      <w:proofErr w:type="spellEnd"/>
-      <w:r>
-        <w:t>].possédé</w:t>
-      </w:r>
-      <w:r>
-        <w:t xml:space="preserve"> = Vrai</w:t>
-      </w:r>
-      <w:r>
-        <w:t xml:space="preserve">) OU </w:t>
-      </w:r>
-      <w:commentRangeStart w:id="4"/>
-      <w:r>
-        <w:t>(cartes[</w:t>
-      </w:r>
-      <w:proofErr w:type="spellStart"/>
-      <w:r>
-        <w:t>temp</w:t>
-      </w:r>
-      <w:proofErr w:type="spellEnd"/>
-      <w:r>
-        <w:t xml:space="preserve">].garder = Faux) </w:t>
-      </w:r>
-      <w:commentRangeEnd w:id="4"/>
-      <w:r>
-        <w:rPr>
-          <w:rStyle w:val="Marquedecommentaire"/>
-        </w:rPr>
-        <w:commentReference w:id="4"/>
-      </w:r>
-      <w:r>
-        <w:t xml:space="preserve"> )</w:t>
-      </w:r>
-    </w:p>
-    <w:p>
-      <w:r>
-        <w:tab/>
-      </w:r>
-      <w:r>
-        <w:tab/>
-      </w:r>
-      <w:r>
-        <w:tab/>
-        <w:t>FAIRE</w:t>
-      </w:r>
-      <w:r>
-        <w:tab/>
-      </w:r>
-      <w:proofErr w:type="spellStart"/>
-      <w:r>
-        <w:t>temp</w:t>
-      </w:r>
-      <w:proofErr w:type="spellEnd"/>
-      <w:r>
-        <w:t xml:space="preserve"> = RANDOM(52)</w:t>
-      </w:r>
-    </w:p>
-    <w:p>
-      <w:r>
-        <w:tab/>
-      </w:r>
-      <w:r>
-        <w:tab/>
-        <w:t>FIN Tan</w:t>
-      </w:r>
-      <w:r>
-        <w:t>t</w:t>
-      </w:r>
-      <w:r>
-        <w:t xml:space="preserve"> Que</w:t>
-      </w:r>
-      <w:r>
-        <w:br/>
-      </w:r>
-      <w:r>
-        <w:tab/>
-      </w:r>
-      <w:r>
-        <w:tab/>
-        <w:t xml:space="preserve">main[i] = </w:t>
-      </w:r>
-      <w:proofErr w:type="gramStart"/>
-      <w:r>
-        <w:t>cartes[</w:t>
-      </w:r>
-      <w:proofErr w:type="spellStart"/>
-      <w:proofErr w:type="gramEnd"/>
-      <w:r>
-        <w:t>temp</w:t>
-      </w:r>
-      <w:proofErr w:type="spellEnd"/>
-      <w:r>
-        <w:t>]</w:t>
-      </w:r>
-      <w:r>
-        <w:br/>
-      </w:r>
-      <w:r>
-        <w:tab/>
-      </w:r>
-      <w:r>
-        <w:tab/>
-        <w:t>main[i].possédé = Vrai</w:t>
-      </w:r>
-      <w:r>
-        <w:br/>
-      </w:r>
-      <w:r>
-        <w:tab/>
-      </w:r>
-      <w:r>
-        <w:tab/>
-      </w:r>
-      <w:commentRangeStart w:id="5"/>
-      <w:r>
-        <w:t>cartes[temp].possédé  =  Vrai</w:t>
-      </w:r>
-      <w:commentRangeEnd w:id="5"/>
-      <w:r>
-        <w:rPr>
-          <w:rStyle w:val="Marquedecommentaire"/>
-        </w:rPr>
-        <w:commentReference w:id="5"/>
+      <w:r>
+        <w:t>, main[i+1])</w:t>
       </w:r>
     </w:p>
     <w:p>
       <w:r>
         <w:t>FIN Pour</w:t>
       </w:r>
-    </w:p>
-    <w:p>
-      <w:r>
-        <w:t xml:space="preserve">Pour </w:t>
-      </w:r>
-      <w:proofErr w:type="spellStart"/>
-      <w:r>
-        <w:t>i</w:t>
-      </w:r>
-      <w:proofErr w:type="spellEnd"/>
-      <w:r>
-        <w:t xml:space="preserve"> allant de 0 à 4</w:t>
-      </w:r>
-    </w:p>
-    <w:p>
-      <w:r>
-        <w:tab/>
-        <w:t>FAIRE</w:t>
-      </w:r>
-      <w:r>
-        <w:tab/>
-      </w:r>
-      <w:r>
-        <w:t xml:space="preserve">SI </w:t>
-      </w:r>
-      <w:proofErr w:type="gramStart"/>
-      <w:r>
-        <w:t>( main</w:t>
-      </w:r>
-      <w:proofErr w:type="gramEnd"/>
-      <w:r>
-        <w:t>[i].</w:t>
-      </w:r>
-      <w:proofErr w:type="spellStart"/>
-      <w:r>
-        <w:t>Valeur_num</w:t>
-      </w:r>
-      <w:proofErr w:type="spellEnd"/>
-      <w:r>
-        <w:t xml:space="preserve"> &gt;</w:t>
-      </w:r>
-      <w:r>
-        <w:t xml:space="preserve"> main[i+1].</w:t>
-      </w:r>
-      <w:proofErr w:type="spellStart"/>
-      <w:r>
-        <w:t>Valeur_num</w:t>
-      </w:r>
-      <w:proofErr w:type="spellEnd"/>
-      <w:r>
-        <w:t xml:space="preserve"> )</w:t>
-      </w:r>
-      <w:r>
-        <w:br/>
-      </w:r>
-      <w:r>
-        <w:tab/>
-      </w:r>
-      <w:r>
-        <w:tab/>
-      </w:r>
-      <w:r>
-        <w:tab/>
-        <w:t>ALORS swap( main[i].Valeur_num , main[i+1].</w:t>
-      </w:r>
-      <w:proofErr w:type="spellStart"/>
-      <w:r>
-        <w:t>Valeur_num</w:t>
-      </w:r>
-      <w:proofErr w:type="spellEnd"/>
-      <w:r>
-        <w:t xml:space="preserve"> )</w:t>
-      </w:r>
-    </w:p>
-    <w:p>
-      <w:r>
-        <w:t>FIN Pour</w:t>
-      </w:r>
-    </w:p>
-    <w:p>
-      <w:r>
-        <w:t xml:space="preserve">Pour </w:t>
-      </w:r>
-      <w:proofErr w:type="spellStart"/>
-      <w:r>
-        <w:t>i</w:t>
-      </w:r>
-      <w:proofErr w:type="spellEnd"/>
-      <w:r>
-        <w:t xml:space="preserve"> allant de 0 à 4</w:t>
+      <w:r>
+        <w:br/>
+        <w:t>Afficher « Voici votre main : »</w:t>
+      </w:r>
+      <w:r>
+        <w:br/>
+      </w:r>
+      <w:r>
+        <w:t>Pour i allant de 0 à 4</w:t>
       </w:r>
     </w:p>
     <w:p>

</xml_diff>

<commit_message>
Modification de l'algo de la fonction donne_main
-ajout du tri, fonctionnel
L'algo colle avec le programme, maintenant.
</commit_message>
<xml_diff>
--- a/fonction donne_main.docx
+++ b/fonction donne_main.docx
@@ -97,233 +97,341 @@
       <w:pPr>
         <w:rPr>
           <w:b/>
-        </w:rPr>
-      </w:pPr>
-      <w:r>
-        <w:rPr>
-          <w:b/>
-        </w:rPr>
-        <w:t xml:space="preserve">Rappel de la structure </w:t>
-      </w:r>
-      <w:proofErr w:type="spellStart"/>
-      <w:r>
-        <w:rPr>
-          <w:b/>
+          <w:sz w:val="28"/>
+        </w:rPr>
+      </w:pPr>
+      <w:r>
+        <w:rPr>
+          <w:b/>
+          <w:sz w:val="28"/>
+        </w:rPr>
+        <w:t xml:space="preserve">FCT </w:t>
+      </w:r>
+      <w:proofErr w:type="spellStart"/>
+      <w:r>
+        <w:rPr>
+          <w:b/>
+          <w:sz w:val="28"/>
+        </w:rPr>
+        <w:t>donne_main</w:t>
+      </w:r>
+      <w:proofErr w:type="spellEnd"/>
+      <w:r>
+        <w:rPr>
+          <w:b/>
+          <w:sz w:val="28"/>
+        </w:rPr>
+        <w:t xml:space="preserve"> </w:t>
+      </w:r>
+      <w:r>
+        <w:rPr>
+          <w:b/>
+          <w:sz w:val="28"/>
+        </w:rPr>
+        <w:t>(carte</w:t>
+      </w:r>
+      <w:r>
+        <w:rPr>
+          <w:b/>
+          <w:sz w:val="28"/>
+        </w:rPr>
+        <w:t>s, main</w:t>
+      </w:r>
+      <w:r>
+        <w:rPr>
+          <w:b/>
+          <w:sz w:val="28"/>
+        </w:rPr>
+        <w:t xml:space="preserve"> </w:t>
+      </w:r>
+      <w:proofErr w:type="spellStart"/>
+      <w:r>
+        <w:rPr>
+          <w:b/>
+          <w:sz w:val="28"/>
         </w:rPr>
         <w:t>T_compo_paquet</w:t>
       </w:r>
       <w:proofErr w:type="spellEnd"/>
-    </w:p>
-    <w:p>
-      <w:r>
-        <w:t>{</w:t>
-      </w:r>
-    </w:p>
-    <w:p>
-      <w:pPr>
-        <w:spacing w:after="120" w:line="192" w:lineRule="auto"/>
+      <w:r>
+        <w:rPr>
+          <w:b/>
+          <w:sz w:val="28"/>
+        </w:rPr>
+        <w:t>) néant :</w:t>
+      </w:r>
+    </w:p>
+    <w:p>
+      <w:pPr>
+        <w:rPr>
+          <w:b/>
+          <w:sz w:val="28"/>
+        </w:rPr>
+      </w:pPr>
+      <w:r>
+        <w:rPr>
+          <w:b/>
+          <w:sz w:val="28"/>
+        </w:rPr>
+        <w:t>Début</w:t>
+      </w:r>
+    </w:p>
+    <w:p>
+      <w:proofErr w:type="spellStart"/>
+      <w:proofErr w:type="gramStart"/>
+      <w:r>
+        <w:t>temp</w:t>
+      </w:r>
+      <w:proofErr w:type="spellEnd"/>
+      <w:proofErr w:type="gramEnd"/>
+      <w:r>
+        <w:tab/>
+      </w:r>
+      <w:proofErr w:type="spellStart"/>
+      <w:r>
+        <w:t>T_compo_paquet</w:t>
+      </w:r>
+      <w:proofErr w:type="spellEnd"/>
+      <w:r>
+        <w:br/>
+      </w:r>
+      <w:proofErr w:type="spellStart"/>
+      <w:r>
+        <w:t>modif</w:t>
+      </w:r>
+      <w:proofErr w:type="spellEnd"/>
+      <w:r>
+        <w:tab/>
+        <w:t>en booléen</w:t>
+      </w:r>
+    </w:p>
+    <w:p>
+      <w:pPr>
+        <w:rPr>
+          <w:b/>
+          <w:sz w:val="28"/>
+        </w:rPr>
+      </w:pPr>
+      <w:r>
+        <w:t xml:space="preserve">Pour </w:t>
+      </w:r>
+      <w:proofErr w:type="spellStart"/>
+      <w:r>
+        <w:t>i</w:t>
+      </w:r>
+      <w:proofErr w:type="spellEnd"/>
+      <w:r>
+        <w:t xml:space="preserve"> allant de 0 à 4</w:t>
+      </w:r>
+    </w:p>
+    <w:p>
+      <w:pPr>
         <w:ind w:left="705"/>
       </w:pPr>
       <w:r>
-        <w:t>Sorte</w:t>
-      </w:r>
-      <w:r>
-        <w:tab/>
-      </w:r>
-      <w:r>
-        <w:tab/>
-        <w:t>chaine de caractère</w:t>
+        <w:t>FAIRE</w:t>
       </w:r>
       <w:r>
         <w:br/>
       </w:r>
       <w:r>
         <w:tab/>
-        <w:t>Valeur</w:t>
-      </w:r>
-      <w:r>
-        <w:tab/>
-      </w:r>
-      <w:r>
-        <w:tab/>
-        <w:t>chaine de caractère</w:t>
+      </w:r>
+      <w:r>
+        <w:tab/>
+        <w:t xml:space="preserve">main[i] = </w:t>
+      </w:r>
+      <w:r>
+        <w:t>cartes[</w:t>
+      </w:r>
+      <w:r>
+        <w:t>i</w:t>
+      </w:r>
+      <w:r>
+        <w:t>]</w:t>
       </w:r>
       <w:r>
         <w:br/>
       </w:r>
+      <w:r>
+        <w:tab/>
+      </w:r>
+      <w:r>
+        <w:tab/>
+        <w:t>main[i].possédé = Vrai</w:t>
+      </w:r>
+      <w:r>
+        <w:br/>
+      </w:r>
+      <w:r>
+        <w:tab/>
+      </w:r>
+      <w:r>
+        <w:tab/>
+      </w:r>
+      <w:commentRangeStart w:id="1"/>
+      <w:r>
+        <w:t>cartes[</w:t>
+      </w:r>
+      <w:r>
+        <w:t>i</w:t>
+      </w:r>
+      <w:r>
+        <w:t>].possédé  =  Vrai</w:t>
+      </w:r>
+      <w:commentRangeEnd w:id="1"/>
+      <w:r>
+        <w:rPr>
+          <w:rStyle w:val="Marquedecommentaire"/>
+        </w:rPr>
+        <w:commentReference w:id="1"/>
+      </w:r>
+    </w:p>
+    <w:p>
+      <w:r>
+        <w:t>FIN Pour</w:t>
+      </w:r>
+    </w:p>
+    <w:p>
+      <w:r>
+        <w:t>Tant que (</w:t>
+      </w:r>
+      <w:proofErr w:type="spellStart"/>
+      <w:r>
+        <w:t>modif</w:t>
+      </w:r>
+      <w:proofErr w:type="spellEnd"/>
+      <w:r>
+        <w:t xml:space="preserve"> = Vrai)</w:t>
+      </w:r>
+      <w:r>
+        <w:br/>
+      </w:r>
+      <w:r>
+        <w:tab/>
+        <w:t xml:space="preserve">FAIRE </w:t>
+      </w:r>
+      <w:proofErr w:type="spellStart"/>
+      <w:r>
+        <w:t>modif</w:t>
+      </w:r>
+      <w:proofErr w:type="spellEnd"/>
+      <w:r>
+        <w:t xml:space="preserve"> = Faux</w:t>
+      </w:r>
+    </w:p>
+    <w:p>
+      <w:pPr>
+        <w:ind w:left="1416"/>
+      </w:pPr>
+      <w:bookmarkStart w:id="2" w:name="_GoBack"/>
+      <w:bookmarkEnd w:id="2"/>
+      <w:r>
+        <w:t xml:space="preserve">Pour </w:t>
+      </w:r>
+      <w:proofErr w:type="spellStart"/>
+      <w:r>
+        <w:t>i</w:t>
+      </w:r>
+      <w:proofErr w:type="spellEnd"/>
+      <w:r>
+        <w:t xml:space="preserve"> allant de 0 à 4</w:t>
+      </w:r>
+    </w:p>
+    <w:p>
+      <w:pPr>
+        <w:ind w:left="1416"/>
+      </w:pPr>
+      <w:r>
+        <w:tab/>
+        <w:t>FAIRE</w:t>
+      </w:r>
+      <w:r>
+        <w:tab/>
+        <w:t xml:space="preserve">SI </w:t>
+      </w:r>
+      <w:proofErr w:type="gramStart"/>
+      <w:r>
+        <w:t>( main</w:t>
+      </w:r>
+      <w:proofErr w:type="gramEnd"/>
+      <w:r>
+        <w:t>[i].</w:t>
+      </w:r>
       <w:proofErr w:type="spellStart"/>
       <w:r>
         <w:t>Valeur_num</w:t>
       </w:r>
       <w:proofErr w:type="spellEnd"/>
       <w:r>
-        <w:tab/>
-        <w:t>entier</w:t>
+        <w:t xml:space="preserve"> &gt; main[i+1].</w:t>
+      </w:r>
+      <w:proofErr w:type="spellStart"/>
+      <w:r>
+        <w:t>Valeur_num</w:t>
+      </w:r>
+      <w:proofErr w:type="spellEnd"/>
+      <w:r>
+        <w:t xml:space="preserve"> )</w:t>
       </w:r>
       <w:r>
         <w:br/>
       </w:r>
       <w:r>
         <w:tab/>
-        <w:t>Nom</w:t>
-      </w:r>
-      <w:r>
-        <w:tab/>
-      </w:r>
-      <w:r>
-        <w:tab/>
-        <w:t>chaine de caractère</w:t>
+      </w:r>
+      <w:r>
+        <w:tab/>
+      </w:r>
+      <w:r>
+        <w:tab/>
+        <w:t xml:space="preserve">ALORS </w:t>
+      </w:r>
+      <w:proofErr w:type="spellStart"/>
+      <w:r>
+        <w:t>temp</w:t>
+      </w:r>
+      <w:proofErr w:type="spellEnd"/>
+      <w:r>
+        <w:t xml:space="preserve"> = main[i]</w:t>
       </w:r>
       <w:r>
         <w:br/>
       </w:r>
       <w:r>
         <w:tab/>
-        <w:t>Garder</w:t>
-      </w:r>
-      <w:r>
-        <w:tab/>
-      </w:r>
-      <w:r>
-        <w:tab/>
-        <w:t>booléen</w:t>
+      </w:r>
+      <w:r>
+        <w:tab/>
+      </w:r>
+      <w:r>
+        <w:tab/>
+      </w:r>
+      <w:r>
+        <w:tab/>
+        <w:t>main[i] = main[i+1]</w:t>
       </w:r>
       <w:r>
         <w:br/>
-        <w:t>Possédé</w:t>
-      </w:r>
-      <w:r>
-        <w:tab/>
-        <w:t>booléen</w:t>
-      </w:r>
-    </w:p>
-    <w:p>
-      <w:r>
-        <w:t>}</w:t>
-      </w:r>
-    </w:p>
-    <w:p>
-      <w:pPr>
-        <w:rPr>
-          <w:b/>
-          <w:sz w:val="28"/>
-        </w:rPr>
-      </w:pPr>
-      <w:r>
-        <w:rPr>
-          <w:b/>
-          <w:sz w:val="28"/>
-        </w:rPr>
-        <w:t xml:space="preserve">FCT </w:t>
-      </w:r>
-      <w:proofErr w:type="spellStart"/>
-      <w:r>
-        <w:rPr>
-          <w:b/>
-          <w:sz w:val="28"/>
-        </w:rPr>
-        <w:t>donne_main</w:t>
-      </w:r>
-      <w:proofErr w:type="spellEnd"/>
-      <w:r>
-        <w:rPr>
-          <w:b/>
-          <w:sz w:val="28"/>
-        </w:rPr>
-        <w:t xml:space="preserve"> </w:t>
-      </w:r>
-      <w:r>
-        <w:rPr>
-          <w:b/>
-          <w:sz w:val="28"/>
-        </w:rPr>
-        <w:t>(carte</w:t>
-      </w:r>
-      <w:r>
-        <w:rPr>
-          <w:b/>
-          <w:sz w:val="28"/>
-        </w:rPr>
-        <w:t>s, main</w:t>
-      </w:r>
-      <w:r>
-        <w:rPr>
-          <w:b/>
-          <w:sz w:val="28"/>
-        </w:rPr>
-        <w:t xml:space="preserve"> </w:t>
-      </w:r>
-      <w:proofErr w:type="spellStart"/>
-      <w:r>
-        <w:rPr>
-          <w:b/>
-          <w:sz w:val="28"/>
-        </w:rPr>
-        <w:t>T_compo_paquet</w:t>
-      </w:r>
-      <w:proofErr w:type="spellEnd"/>
-      <w:r>
-        <w:rPr>
-          <w:b/>
-          <w:sz w:val="28"/>
-        </w:rPr>
-        <w:t>) néant :</w:t>
-      </w:r>
-    </w:p>
-    <w:p>
-      <w:pPr>
-        <w:rPr>
-          <w:b/>
-          <w:sz w:val="28"/>
-        </w:rPr>
-      </w:pPr>
-      <w:r>
-        <w:rPr>
-          <w:b/>
-          <w:sz w:val="28"/>
-        </w:rPr>
-        <w:t>Début</w:t>
-      </w:r>
-    </w:p>
-    <w:p>
-      <w:proofErr w:type="spellStart"/>
-      <w:proofErr w:type="gramStart"/>
+      </w:r>
+      <w:r>
+        <w:tab/>
+      </w:r>
+      <w:r>
+        <w:tab/>
+      </w:r>
+      <w:r>
+        <w:tab/>
+      </w:r>
+      <w:r>
+        <w:tab/>
+        <w:t xml:space="preserve">main[i+1] = </w:t>
+      </w:r>
+      <w:proofErr w:type="spellStart"/>
       <w:r>
         <w:t>temp</w:t>
       </w:r>
       <w:proofErr w:type="spellEnd"/>
-      <w:proofErr w:type="gramEnd"/>
-      <w:r>
-        <w:tab/>
-        <w:t>en entier</w:t>
-      </w:r>
-    </w:p>
-    <w:p>
-      <w:pPr>
-        <w:rPr>
-          <w:b/>
-          <w:sz w:val="28"/>
-        </w:rPr>
-      </w:pPr>
-      <w:r>
-        <w:t xml:space="preserve">Pour </w:t>
-      </w:r>
-      <w:proofErr w:type="spellStart"/>
-      <w:r>
-        <w:t>i</w:t>
-      </w:r>
-      <w:proofErr w:type="spellEnd"/>
-      <w:r>
-        <w:t xml:space="preserve"> allant de 0 à 4</w:t>
-      </w:r>
-    </w:p>
-    <w:p>
-      <w:pPr>
-        <w:ind w:left="705"/>
-      </w:pPr>
-      <w:r>
-        <w:t>FAIRE</w:t>
-      </w:r>
       <w:r>
         <w:br/>
       </w:r>
@@ -333,268 +441,30 @@
       <w:r>
         <w:tab/>
       </w:r>
-      <w:proofErr w:type="spellStart"/>
-      <w:r>
-        <w:t>temp</w:t>
-      </w:r>
-      <w:proofErr w:type="spellEnd"/>
-      <w:r>
-        <w:t xml:space="preserve"> = i</w:t>
-      </w:r>
-      <w:r>
-        <w:br/>
-      </w:r>
-      <w:r>
-        <w:tab/>
-      </w:r>
-      <w:r>
-        <w:tab/>
-      </w:r>
-      <w:r>
-        <w:t xml:space="preserve">Tant Que </w:t>
-      </w:r>
-      <w:proofErr w:type="gramStart"/>
-      <w:r>
-        <w:t>(</w:t>
-      </w:r>
-      <w:r>
-        <w:t xml:space="preserve"> </w:t>
-      </w:r>
-      <w:r>
-        <w:t>(</w:t>
-      </w:r>
-      <w:proofErr w:type="gramEnd"/>
-      <w:r>
-        <w:t>cartes[</w:t>
-      </w:r>
-      <w:proofErr w:type="spellStart"/>
-      <w:r>
-        <w:t>temp</w:t>
-      </w:r>
-      <w:proofErr w:type="spellEnd"/>
-      <w:r>
-        <w:t>].possédé</w:t>
-      </w:r>
-      <w:r>
-        <w:t>= Vrai</w:t>
-      </w:r>
-      <w:r>
-        <w:t xml:space="preserve">) OU </w:t>
-      </w:r>
-      <w:commentRangeStart w:id="1"/>
-      <w:r>
-        <w:t>(cartes[</w:t>
-      </w:r>
-      <w:proofErr w:type="spellStart"/>
-      <w:r>
-        <w:t>temp</w:t>
-      </w:r>
-      <w:proofErr w:type="spellEnd"/>
-      <w:r>
-        <w:t>]</w:t>
-      </w:r>
-      <w:r>
-        <w:t>.garder = F</w:t>
-      </w:r>
-      <w:r>
-        <w:t>aux)</w:t>
-      </w:r>
-      <w:r>
-        <w:t xml:space="preserve"> </w:t>
-      </w:r>
-      <w:commentRangeEnd w:id="1"/>
-      <w:r>
-        <w:rPr>
-          <w:rStyle w:val="Marquedecommentaire"/>
-        </w:rPr>
-        <w:commentReference w:id="1"/>
-      </w:r>
-      <w:r>
-        <w:t>)</w:t>
-      </w:r>
-    </w:p>
-    <w:p>
-      <w:r>
-        <w:tab/>
-      </w:r>
-      <w:r>
-        <w:tab/>
-      </w:r>
-      <w:r>
-        <w:tab/>
-        <w:t>FAIRE</w:t>
-      </w:r>
-      <w:r>
-        <w:tab/>
-      </w:r>
-      <w:proofErr w:type="spellStart"/>
-      <w:r>
-        <w:t>temp</w:t>
-      </w:r>
-      <w:proofErr w:type="spellEnd"/>
-      <w:r>
-        <w:t xml:space="preserve"> = </w:t>
-      </w:r>
-      <w:proofErr w:type="spellStart"/>
-      <w:r>
-        <w:t>temp</w:t>
-      </w:r>
-      <w:proofErr w:type="spellEnd"/>
-      <w:r>
-        <w:t xml:space="preserve"> + 1</w:t>
-      </w:r>
-    </w:p>
-    <w:p>
-      <w:r>
-        <w:tab/>
-      </w:r>
-      <w:r>
-        <w:tab/>
-        <w:t>FIN Tan</w:t>
-      </w:r>
-      <w:r>
-        <w:t>t</w:t>
-      </w:r>
-      <w:r>
-        <w:t xml:space="preserve"> Que</w:t>
-      </w:r>
-      <w:r>
-        <w:br/>
-      </w:r>
-      <w:r>
-        <w:tab/>
-      </w:r>
-      <w:r>
-        <w:tab/>
-        <w:t xml:space="preserve">main[i] = </w:t>
-      </w:r>
-      <w:proofErr w:type="gramStart"/>
-      <w:r>
-        <w:t>cartes[</w:t>
-      </w:r>
-      <w:proofErr w:type="spellStart"/>
-      <w:proofErr w:type="gramEnd"/>
-      <w:r>
-        <w:t>temp</w:t>
-      </w:r>
-      <w:proofErr w:type="spellEnd"/>
-      <w:r>
-        <w:t>]</w:t>
-      </w:r>
-      <w:r>
-        <w:br/>
-      </w:r>
-      <w:r>
-        <w:tab/>
-      </w:r>
-      <w:r>
-        <w:tab/>
-        <w:t>main[i].possédé = Vrai</w:t>
-      </w:r>
-      <w:r>
-        <w:br/>
-      </w:r>
-      <w:r>
-        <w:tab/>
-      </w:r>
-      <w:r>
-        <w:tab/>
-      </w:r>
-      <w:commentRangeStart w:id="2"/>
-      <w:r>
-        <w:t>cartes[</w:t>
-      </w:r>
-      <w:proofErr w:type="spellStart"/>
-      <w:r>
-        <w:t>temp</w:t>
-      </w:r>
-      <w:proofErr w:type="spellEnd"/>
-      <w:r>
-        <w:t>].possédé  =  Vrai</w:t>
-      </w:r>
-      <w:commentRangeEnd w:id="2"/>
-      <w:r>
-        <w:rPr>
-          <w:rStyle w:val="Marquedecommentaire"/>
-        </w:rPr>
-        <w:commentReference w:id="2"/>
-      </w:r>
-    </w:p>
-    <w:p>
+      <w:r>
+        <w:tab/>
+      </w:r>
+      <w:r>
+        <w:tab/>
+      </w:r>
+      <w:proofErr w:type="spellStart"/>
+      <w:r>
+        <w:t>modif</w:t>
+      </w:r>
+      <w:proofErr w:type="spellEnd"/>
+      <w:r>
+        <w:t xml:space="preserve"> = Vrai</w:t>
+      </w:r>
+    </w:p>
+    <w:p>
+      <w:pPr>
+        <w:ind w:left="1416"/>
+      </w:pPr>
       <w:r>
         <w:t>FIN Pour</w:t>
       </w:r>
     </w:p>
     <w:p>
-      <w:r>
-        <w:t xml:space="preserve">Pour </w:t>
-      </w:r>
-      <w:proofErr w:type="spellStart"/>
-      <w:r>
-        <w:t>i</w:t>
-      </w:r>
-      <w:proofErr w:type="spellEnd"/>
-      <w:r>
-        <w:t xml:space="preserve"> allant de 0 à 4</w:t>
-      </w:r>
-    </w:p>
-    <w:p>
-      <w:r>
-        <w:tab/>
-        <w:t>FAIRE</w:t>
-      </w:r>
-      <w:r>
-        <w:tab/>
-        <w:t xml:space="preserve">SI </w:t>
-      </w:r>
-      <w:proofErr w:type="gramStart"/>
-      <w:r>
-        <w:t>( main</w:t>
-      </w:r>
-      <w:proofErr w:type="gramEnd"/>
-      <w:r>
-        <w:t>[i].</w:t>
-      </w:r>
-      <w:proofErr w:type="spellStart"/>
-      <w:r>
-        <w:t>Valeur_num</w:t>
-      </w:r>
-      <w:proofErr w:type="spellEnd"/>
-      <w:r>
-        <w:t xml:space="preserve"> &gt; main[i+1].</w:t>
-      </w:r>
-      <w:proofErr w:type="spellStart"/>
-      <w:r>
-        <w:t>Valeur_num</w:t>
-      </w:r>
-      <w:proofErr w:type="spellEnd"/>
-      <w:r>
-        <w:t xml:space="preserve"> )</w:t>
-      </w:r>
-      <w:r>
-        <w:br/>
-      </w:r>
-      <w:r>
-        <w:tab/>
-      </w:r>
-      <w:r>
-        <w:tab/>
-      </w:r>
-      <w:r>
-        <w:tab/>
-        <w:t>ALORS swap( main[i], main[i+1</w:t>
-      </w:r>
-      <w:r>
-        <w:t xml:space="preserve">] </w:t>
-      </w:r>
-      <w:r>
-        <w:t>)</w:t>
-      </w:r>
-    </w:p>
-    <w:p>
-      <w:r>
-        <w:t>FIN Pour</w:t>
-      </w:r>
       <w:r>
         <w:br/>
         <w:t>Afficher « Voici votre main : »</w:t>
@@ -641,18 +511,44 @@
     </w:p>
     <w:p>
       <w:pPr>
+        <w:rPr>
+          <w:b/>
+          <w:sz w:val="28"/>
+          <w:szCs w:val="28"/>
+        </w:rPr>
+      </w:pPr>
+      <w:r>
+        <w:rPr>
+          <w:b/>
+          <w:sz w:val="28"/>
+          <w:szCs w:val="28"/>
+        </w:rPr>
+        <w:br w:type="page"/>
+      </w:r>
+    </w:p>
+    <w:p>
+      <w:pPr>
+        <w:rPr>
+          <w:b/>
+          <w:sz w:val="28"/>
+          <w:szCs w:val="28"/>
+        </w:rPr>
+      </w:pPr>
+    </w:p>
+    <w:p>
+      <w:pPr>
         <w:jc w:val="center"/>
         <w:rPr>
           <w:b/>
           <w:sz w:val="36"/>
         </w:rPr>
       </w:pPr>
+      <w:commentRangeStart w:id="3"/>
       <w:r>
         <w:rPr>
           <w:b/>
           <w:sz w:val="36"/>
         </w:rPr>
-        <w:lastRenderedPageBreak/>
         <w:t xml:space="preserve">FONCTION </w:t>
       </w:r>
       <w:proofErr w:type="spellStart"/>
@@ -663,7 +559,14 @@
         </w:rPr>
         <w:t>donne_main</w:t>
       </w:r>
-      <w:proofErr w:type="spellEnd"/>
+      <w:commentRangeEnd w:id="3"/>
+      <w:proofErr w:type="spellEnd"/>
+      <w:r>
+        <w:rPr>
+          <w:rStyle w:val="Marquedecommentaire"/>
+        </w:rPr>
+        <w:commentReference w:id="3"/>
+      </w:r>
     </w:p>
     <w:p>
       <w:r>
@@ -707,117 +610,6 @@
       </w:r>
       <w:r>
         <w:t xml:space="preserve"> au hasard dans le paquet.</w:t>
-      </w:r>
-    </w:p>
-    <w:p>
-      <w:pPr>
-        <w:rPr>
-          <w:b/>
-        </w:rPr>
-      </w:pPr>
-      <w:r>
-        <w:rPr>
-          <w:b/>
-        </w:rPr>
-        <w:t xml:space="preserve">Rappel de la structure </w:t>
-      </w:r>
-      <w:proofErr w:type="spellStart"/>
-      <w:r>
-        <w:rPr>
-          <w:b/>
-        </w:rPr>
-        <w:t>T_compo_paquet</w:t>
-      </w:r>
-      <w:proofErr w:type="spellEnd"/>
-    </w:p>
-    <w:p>
-      <w:r>
-        <w:t>{</w:t>
-      </w:r>
-    </w:p>
-    <w:p>
-      <w:pPr>
-        <w:spacing w:after="120" w:line="192" w:lineRule="auto"/>
-        <w:ind w:left="705"/>
-      </w:pPr>
-      <w:r>
-        <w:t>Sorte</w:t>
-      </w:r>
-      <w:r>
-        <w:tab/>
-      </w:r>
-      <w:r>
-        <w:tab/>
-        <w:t>chaine de caractère</w:t>
-      </w:r>
-      <w:r>
-        <w:br/>
-      </w:r>
-      <w:r>
-        <w:tab/>
-        <w:t>Valeur</w:t>
-      </w:r>
-      <w:r>
-        <w:tab/>
-      </w:r>
-      <w:r>
-        <w:tab/>
-        <w:t>chaine de caractère</w:t>
-      </w:r>
-      <w:r>
-        <w:br/>
-      </w:r>
-      <w:proofErr w:type="spellStart"/>
-      <w:r>
-        <w:t>Valeur_num</w:t>
-      </w:r>
-      <w:proofErr w:type="spellEnd"/>
-      <w:r>
-        <w:tab/>
-        <w:t>entier</w:t>
-      </w:r>
-      <w:bookmarkStart w:id="3" w:name="_GoBack"/>
-      <w:bookmarkEnd w:id="3"/>
-      <w:r>
-        <w:br/>
-      </w:r>
-      <w:r>
-        <w:tab/>
-        <w:t>Nom</w:t>
-      </w:r>
-      <w:r>
-        <w:tab/>
-      </w:r>
-      <w:r>
-        <w:tab/>
-        <w:t>chaine de caractère</w:t>
-      </w:r>
-      <w:r>
-        <w:br/>
-      </w:r>
-      <w:r>
-        <w:tab/>
-        <w:t>Garder</w:t>
-      </w:r>
-      <w:r>
-        <w:tab/>
-      </w:r>
-      <w:r>
-        <w:tab/>
-        <w:t>booléen</w:t>
-      </w:r>
-      <w:r>
-        <w:br/>
-        <w:t>Possédé</w:t>
-      </w:r>
-      <w:r>
-        <w:tab/>
-        <w:t>booléen</w:t>
-      </w:r>
-    </w:p>
-    <w:p>
-      <w:r>
-        <w:t>}</w:t>
       </w:r>
     </w:p>
     <w:p>
@@ -1285,7 +1077,7 @@
       </w:r>
     </w:p>
   </w:comment>
-  <w:comment w:id="1" w:author="Maxime Damour" w:date="2015-11-10T14:02:00Z" w:initials="MD">
+  <w:comment w:id="1" w:author="Maxime Damour" w:date="2015-11-10T18:24:00Z" w:initials="MD">
     <w:p>
       <w:pPr>
         <w:pStyle w:val="Commentaire"/>
@@ -1297,57 +1089,49 @@
         <w:annotationRef/>
       </w:r>
       <w:r>
-        <w:t>Dans la logique des choses on n’a pas à tester si la carte est gardée parce que :</w:t>
-      </w:r>
-    </w:p>
+        <w:t xml:space="preserve">Il faut que la carte à l’intérieur du paquet soit aussi mise comme « possédée » puisque </w:t>
+      </w:r>
+      <w:r>
+        <w:rPr>
+          <w:b/>
+        </w:rPr>
+        <w:t>cartes</w:t>
+      </w:r>
+      <w:r>
+        <w:t xml:space="preserve"> et </w:t>
+      </w:r>
+      <w:r>
+        <w:rPr>
+          <w:b/>
+        </w:rPr>
+        <w:t>main</w:t>
+      </w:r>
+      <w:r>
+        <w:t xml:space="preserve"> ne sont pas les mêmes tableaux.</w:t>
+      </w:r>
+    </w:p>
+  </w:comment>
+  <w:comment w:id="3" w:author="Maxime Damour" w:date="2015-11-11T09:34:00Z" w:initials="MD">
     <w:p>
       <w:pPr>
         <w:pStyle w:val="Commentaire"/>
       </w:pPr>
       <w:r>
-        <w:t>-Si elle est possédée, on ne la redonne pas</w:t>
-      </w:r>
-    </w:p>
-    <w:p>
-      <w:pPr>
-        <w:pStyle w:val="Commentaire"/>
-      </w:pPr>
-      <w:r>
-        <w:t>-Si elle est jeté, c’est qu’elle a été possédée (sinon l’utilisateur ne pourrait pas la jeter)</w:t>
-      </w:r>
-    </w:p>
-  </w:comment>
-  <w:comment w:id="2" w:author="Maxime Damour" w:date="2015-11-10T18:24:00Z" w:initials="MD">
-    <w:p>
-      <w:pPr>
-        <w:pStyle w:val="Commentaire"/>
-      </w:pPr>
-      <w:r>
         <w:rPr>
           <w:rStyle w:val="Marquedecommentaire"/>
         </w:rPr>
         <w:annotationRef/>
       </w:r>
       <w:r>
-        <w:t xml:space="preserve">Il faut que la carte à l’intérieur du paquet soit aussi mise comme « possédée » puisque </w:t>
-      </w:r>
-      <w:r>
-        <w:rPr>
-          <w:b/>
-        </w:rPr>
-        <w:t>cartes</w:t>
-      </w:r>
-      <w:r>
-        <w:t xml:space="preserve"> et </w:t>
-      </w:r>
-      <w:r>
-        <w:rPr>
-          <w:b/>
-        </w:rPr>
-        <w:t>main</w:t>
-      </w:r>
-      <w:r>
-        <w:t xml:space="preserve"> ne sont pas les mêmes tableaux.</w:t>
+        <w:t>J’ai arrêté de modifier cette partie de l’</w:t>
+      </w:r>
+      <w:proofErr w:type="spellStart"/>
+      <w:r>
+        <w:t>algo</w:t>
+      </w:r>
+      <w:proofErr w:type="spellEnd"/>
+      <w:r>
+        <w:t xml:space="preserve"> puisque je n’en ai pas vu l’utilisé pour l’instant dans le programme.</w:t>
       </w:r>
     </w:p>
   </w:comment>
@@ -1423,8 +1207,8 @@
 <file path=word/commentsExtended.xml><?xml version="1.0" encoding="utf-8"?>
 <w15:commentsEx xmlns:wpc="http://schemas.microsoft.com/office/word/2010/wordprocessingCanvas" xmlns:mc="http://schemas.openxmlformats.org/markup-compatibility/2006" xmlns:o="urn:schemas-microsoft-com:office:office" xmlns:r="http://schemas.openxmlformats.org/officeDocument/2006/relationships" xmlns:m="http://schemas.openxmlformats.org/officeDocument/2006/math" xmlns:v="urn:schemas-microsoft-com:vml" xmlns:wp14="http://schemas.microsoft.com/office/word/2010/wordprocessingDrawing" xmlns:wp="http://schemas.openxmlformats.org/drawingml/2006/wordprocessingDrawing" xmlns:w10="urn:schemas-microsoft-com:office:word" xmlns:w="http://schemas.openxmlformats.org/wordprocessingml/2006/main" xmlns:w14="http://schemas.microsoft.com/office/word/2010/wordml" xmlns:w15="http://schemas.microsoft.com/office/word/2012/wordml" xmlns:wpg="http://schemas.microsoft.com/office/word/2010/wordprocessingGroup" xmlns:wpi="http://schemas.microsoft.com/office/word/2010/wordprocessingInk" xmlns:wne="http://schemas.microsoft.com/office/word/2006/wordml" xmlns:wps="http://schemas.microsoft.com/office/word/2010/wordprocessingShape" mc:Ignorable="w14 w15 wp14">
   <w15:commentEx w15:paraId="373AD533" w15:done="0"/>
-  <w15:commentEx w15:paraId="45FE6252" w15:done="0"/>
   <w15:commentEx w15:paraId="70671E05" w15:done="0"/>
+  <w15:commentEx w15:paraId="05F828CA" w15:done="0"/>
   <w15:commentEx w15:paraId="5F318DF1" w15:done="0"/>
   <w15:commentEx w15:paraId="53C8663A" w15:done="0"/>
 </w15:commentsEx>

</xml_diff>

<commit_message>
Modification de la fonction donne_main
-Adaptation de la fonction pour qu'elle puisse être rappeler
-Ajout de la vérification en cas de "jetage" de la part du joueur
</commit_message>
<xml_diff>
--- a/fonction donne_main.docx
+++ b/fonction donne_main.docx
@@ -178,22 +178,333 @@
     </w:p>
     <w:p>
       <w:proofErr w:type="spellStart"/>
+      <w:r>
+        <w:t>temp</w:t>
+      </w:r>
+      <w:proofErr w:type="spellEnd"/>
+      <w:r>
+        <w:tab/>
+      </w:r>
+      <w:proofErr w:type="spellStart"/>
+      <w:r>
+        <w:t>T_compo_paquet</w:t>
+      </w:r>
+      <w:proofErr w:type="spellEnd"/>
+      <w:r>
+        <w:br/>
+      </w:r>
+      <w:proofErr w:type="spellStart"/>
+      <w:r>
+        <w:t>modif</w:t>
+      </w:r>
+      <w:proofErr w:type="spellEnd"/>
+      <w:r>
+        <w:tab/>
+        <w:t>en booléen</w:t>
+      </w:r>
+      <w:bookmarkStart w:id="1" w:name="_GoBack"/>
+      <w:bookmarkEnd w:id="1"/>
+      <w:r>
+        <w:br/>
+        <w:t>c</w:t>
+      </w:r>
+      <w:r>
+        <w:tab/>
+        <w:t>en entier</w:t>
+      </w:r>
+    </w:p>
+    <w:p>
+      <w:pPr>
+        <w:rPr>
+          <w:b/>
+          <w:sz w:val="28"/>
+        </w:rPr>
+      </w:pPr>
+      <w:r>
+        <w:t xml:space="preserve">Pour </w:t>
+      </w:r>
+      <w:proofErr w:type="spellStart"/>
+      <w:r>
+        <w:t>i</w:t>
+      </w:r>
+      <w:proofErr w:type="spellEnd"/>
+      <w:r>
+        <w:t xml:space="preserve"> allant de 0 à 4</w:t>
+      </w:r>
+    </w:p>
+    <w:p>
+      <w:pPr>
+        <w:ind w:left="705"/>
+      </w:pPr>
+      <w:r>
+        <w:t>FAIRE</w:t>
+      </w:r>
+      <w:r>
+        <w:tab/>
+        <w:t>c = i</w:t>
+      </w:r>
+    </w:p>
+    <w:p>
+      <w:pPr>
+        <w:ind w:left="705"/>
+      </w:pPr>
+      <w:r>
+        <w:tab/>
+      </w:r>
+      <w:r>
+        <w:tab/>
+        <w:t>SI (main[i].garder = Faux)</w:t>
+      </w:r>
+    </w:p>
+    <w:p>
+      <w:pPr>
+        <w:ind w:left="1416" w:firstLine="708"/>
+      </w:pPr>
+      <w:r>
+        <w:t>Tant que (</w:t>
+      </w:r>
+      <w:r>
+        <w:t>cartes[c</w:t>
+      </w:r>
+      <w:r>
+        <w:t>].possédé = Vrai)</w:t>
+      </w:r>
+      <w:r>
+        <w:br/>
+      </w:r>
+      <w:r>
+        <w:tab/>
+      </w:r>
+      <w:r>
+        <w:tab/>
+      </w:r>
+      <w:r>
+        <w:t>FAIRE</w:t>
+      </w:r>
+      <w:r>
+        <w:tab/>
+        <w:t>c = c+1</w:t>
+      </w:r>
+      <w:r>
+        <w:br/>
+      </w:r>
+      <w:r>
+        <w:tab/>
+        <w:t>FIN Tant que</w:t>
+      </w:r>
+      <w:r>
+        <w:br/>
+      </w:r>
+      <w:r>
+        <w:tab/>
+        <w:t xml:space="preserve">main[i] = </w:t>
+      </w:r>
+      <w:r>
+        <w:t>cartes[</w:t>
+      </w:r>
+      <w:r>
+        <w:t>c</w:t>
+      </w:r>
+      <w:r>
+        <w:t>]</w:t>
+      </w:r>
+      <w:r>
+        <w:br/>
+      </w:r>
+      <w:r>
+        <w:tab/>
+        <w:t>main[i].possédé = Vrai</w:t>
+      </w:r>
+      <w:r>
+        <w:br/>
+      </w:r>
+      <w:r>
+        <w:tab/>
+      </w:r>
+      <w:commentRangeStart w:id="2"/>
+      <w:r>
+        <w:t>cartes[</w:t>
+      </w:r>
+      <w:r>
+        <w:t>c</w:t>
+      </w:r>
+      <w:r>
+        <w:t>].possédé  =  Vrai</w:t>
+      </w:r>
+      <w:commentRangeEnd w:id="2"/>
+      <w:r>
+        <w:rPr>
+          <w:rStyle w:val="Marquedecommentaire"/>
+        </w:rPr>
+        <w:commentReference w:id="2"/>
+      </w:r>
+    </w:p>
+    <w:p>
+      <w:r>
+        <w:tab/>
+      </w:r>
+      <w:r>
+        <w:tab/>
+        <w:t>FIN Si</w:t>
+      </w:r>
+    </w:p>
+    <w:p>
+      <w:r>
+        <w:t>FIN Pour</w:t>
+      </w:r>
+    </w:p>
+    <w:p>
+      <w:r>
+        <w:t>Tant que (</w:t>
+      </w:r>
+      <w:proofErr w:type="spellStart"/>
+      <w:r>
+        <w:t>modif</w:t>
+      </w:r>
+      <w:proofErr w:type="spellEnd"/>
+      <w:r>
+        <w:t xml:space="preserve"> = Vrai)</w:t>
+      </w:r>
+      <w:r>
+        <w:br/>
+      </w:r>
+      <w:r>
+        <w:tab/>
+        <w:t xml:space="preserve">FAIRE </w:t>
+      </w:r>
+      <w:proofErr w:type="spellStart"/>
+      <w:r>
+        <w:t>modif</w:t>
+      </w:r>
+      <w:proofErr w:type="spellEnd"/>
+      <w:r>
+        <w:t xml:space="preserve"> = Faux</w:t>
+      </w:r>
+    </w:p>
+    <w:p>
+      <w:pPr>
+        <w:ind w:left="1416"/>
+      </w:pPr>
+      <w:r>
+        <w:t xml:space="preserve">Pour </w:t>
+      </w:r>
+      <w:proofErr w:type="spellStart"/>
+      <w:r>
+        <w:t>i</w:t>
+      </w:r>
+      <w:proofErr w:type="spellEnd"/>
+      <w:r>
+        <w:t xml:space="preserve"> allant de 0 à 4</w:t>
+      </w:r>
+    </w:p>
+    <w:p>
+      <w:pPr>
+        <w:ind w:left="1416"/>
+      </w:pPr>
+      <w:r>
+        <w:tab/>
+        <w:t>FAIRE</w:t>
+      </w:r>
+      <w:r>
+        <w:tab/>
+        <w:t xml:space="preserve">SI </w:t>
+      </w:r>
       <w:proofErr w:type="gramStart"/>
       <w:r>
+        <w:t>( main</w:t>
+      </w:r>
+      <w:proofErr w:type="gramEnd"/>
+      <w:r>
+        <w:t>[i].</w:t>
+      </w:r>
+      <w:proofErr w:type="spellStart"/>
+      <w:r>
+        <w:t>Valeur_num</w:t>
+      </w:r>
+      <w:proofErr w:type="spellEnd"/>
+      <w:r>
+        <w:t xml:space="preserve"> &gt; main[i+1].</w:t>
+      </w:r>
+      <w:proofErr w:type="spellStart"/>
+      <w:r>
+        <w:t>Valeur_num</w:t>
+      </w:r>
+      <w:proofErr w:type="spellEnd"/>
+      <w:r>
+        <w:t xml:space="preserve"> )</w:t>
+      </w:r>
+      <w:r>
+        <w:br/>
+      </w:r>
+      <w:r>
+        <w:tab/>
+      </w:r>
+      <w:r>
+        <w:tab/>
+      </w:r>
+      <w:r>
+        <w:tab/>
+        <w:t xml:space="preserve">ALORS </w:t>
+      </w:r>
+      <w:proofErr w:type="spellStart"/>
+      <w:r>
         <w:t>temp</w:t>
       </w:r>
       <w:proofErr w:type="spellEnd"/>
-      <w:proofErr w:type="gramEnd"/>
-      <w:r>
-        <w:tab/>
-      </w:r>
-      <w:proofErr w:type="spellStart"/>
-      <w:r>
-        <w:t>T_compo_paquet</w:t>
-      </w:r>
-      <w:proofErr w:type="spellEnd"/>
-      <w:r>
-        <w:br/>
+      <w:r>
+        <w:t xml:space="preserve"> = main[i]</w:t>
+      </w:r>
+      <w:r>
+        <w:br/>
+      </w:r>
+      <w:r>
+        <w:tab/>
+      </w:r>
+      <w:r>
+        <w:tab/>
+      </w:r>
+      <w:r>
+        <w:tab/>
+      </w:r>
+      <w:r>
+        <w:tab/>
+        <w:t>main[i] = main[i+1]</w:t>
+      </w:r>
+      <w:r>
+        <w:br/>
+      </w:r>
+      <w:r>
+        <w:tab/>
+      </w:r>
+      <w:r>
+        <w:tab/>
+      </w:r>
+      <w:r>
+        <w:tab/>
+      </w:r>
+      <w:r>
+        <w:tab/>
+        <w:t xml:space="preserve">main[i+1] = </w:t>
+      </w:r>
+      <w:proofErr w:type="spellStart"/>
+      <w:r>
+        <w:t>temp</w:t>
+      </w:r>
+      <w:proofErr w:type="spellEnd"/>
+      <w:r>
+        <w:br/>
+      </w:r>
+      <w:r>
+        <w:tab/>
+      </w:r>
+      <w:r>
+        <w:tab/>
+      </w:r>
+      <w:r>
+        <w:tab/>
+      </w:r>
+      <w:r>
+        <w:tab/>
       </w:r>
       <w:proofErr w:type="spellStart"/>
       <w:r>
@@ -201,287 +512,35 @@
       </w:r>
       <w:proofErr w:type="spellEnd"/>
       <w:r>
-        <w:tab/>
-        <w:t>en booléen</w:t>
-      </w:r>
-    </w:p>
-    <w:p>
-      <w:pPr>
-        <w:rPr>
-          <w:b/>
-          <w:sz w:val="28"/>
-        </w:rPr>
-      </w:pPr>
-      <w:r>
-        <w:t xml:space="preserve">Pour </w:t>
-      </w:r>
-      <w:proofErr w:type="spellStart"/>
-      <w:r>
-        <w:t>i</w:t>
-      </w:r>
-      <w:proofErr w:type="spellEnd"/>
-      <w:r>
-        <w:t xml:space="preserve"> allant de 0 à 4</w:t>
-      </w:r>
-    </w:p>
-    <w:p>
-      <w:pPr>
-        <w:ind w:left="705"/>
-      </w:pPr>
-      <w:r>
+        <w:t xml:space="preserve"> = Vrai</w:t>
+      </w:r>
+    </w:p>
+    <w:p>
+      <w:pPr>
+        <w:ind w:left="1416"/>
+      </w:pPr>
+      <w:r>
+        <w:t>FIN Pour</w:t>
+      </w:r>
+    </w:p>
+    <w:p>
+      <w:r>
+        <w:br/>
+        <w:t>Afficher « Voici votre main : »</w:t>
+      </w:r>
+      <w:r>
+        <w:br/>
+      </w:r>
+      <w:r>
+        <w:t>Pour i allant de 0 à 4</w:t>
+      </w:r>
+    </w:p>
+    <w:p>
+      <w:r>
+        <w:tab/>
         <w:t>FAIRE</w:t>
       </w:r>
       <w:r>
-        <w:br/>
-      </w:r>
-      <w:r>
-        <w:tab/>
-      </w:r>
-      <w:r>
-        <w:tab/>
-        <w:t xml:space="preserve">main[i] = </w:t>
-      </w:r>
-      <w:r>
-        <w:t>cartes[</w:t>
-      </w:r>
-      <w:r>
-        <w:t>i</w:t>
-      </w:r>
-      <w:r>
-        <w:t>]</w:t>
-      </w:r>
-      <w:r>
-        <w:br/>
-      </w:r>
-      <w:r>
-        <w:tab/>
-      </w:r>
-      <w:r>
-        <w:tab/>
-        <w:t>main[i].possédé = Vrai</w:t>
-      </w:r>
-      <w:r>
-        <w:br/>
-      </w:r>
-      <w:r>
-        <w:tab/>
-      </w:r>
-      <w:r>
-        <w:tab/>
-      </w:r>
-      <w:commentRangeStart w:id="1"/>
-      <w:r>
-        <w:t>cartes[</w:t>
-      </w:r>
-      <w:r>
-        <w:t>i</w:t>
-      </w:r>
-      <w:r>
-        <w:t>].possédé  =  Vrai</w:t>
-      </w:r>
-      <w:commentRangeEnd w:id="1"/>
-      <w:r>
-        <w:rPr>
-          <w:rStyle w:val="Marquedecommentaire"/>
-        </w:rPr>
-        <w:commentReference w:id="1"/>
-      </w:r>
-    </w:p>
-    <w:p>
-      <w:r>
-        <w:t>FIN Pour</w:t>
-      </w:r>
-    </w:p>
-    <w:p>
-      <w:r>
-        <w:t>Tant que (</w:t>
-      </w:r>
-      <w:proofErr w:type="spellStart"/>
-      <w:r>
-        <w:t>modif</w:t>
-      </w:r>
-      <w:proofErr w:type="spellEnd"/>
-      <w:r>
-        <w:t xml:space="preserve"> = Vrai)</w:t>
-      </w:r>
-      <w:r>
-        <w:br/>
-      </w:r>
-      <w:r>
-        <w:tab/>
-        <w:t xml:space="preserve">FAIRE </w:t>
-      </w:r>
-      <w:proofErr w:type="spellStart"/>
-      <w:r>
-        <w:t>modif</w:t>
-      </w:r>
-      <w:proofErr w:type="spellEnd"/>
-      <w:r>
-        <w:t xml:space="preserve"> = Faux</w:t>
-      </w:r>
-    </w:p>
-    <w:p>
-      <w:pPr>
-        <w:ind w:left="1416"/>
-      </w:pPr>
-      <w:bookmarkStart w:id="2" w:name="_GoBack"/>
-      <w:bookmarkEnd w:id="2"/>
-      <w:r>
-        <w:t xml:space="preserve">Pour </w:t>
-      </w:r>
-      <w:proofErr w:type="spellStart"/>
-      <w:r>
-        <w:t>i</w:t>
-      </w:r>
-      <w:proofErr w:type="spellEnd"/>
-      <w:r>
-        <w:t xml:space="preserve"> allant de 0 à 4</w:t>
-      </w:r>
-    </w:p>
-    <w:p>
-      <w:pPr>
-        <w:ind w:left="1416"/>
-      </w:pPr>
-      <w:r>
-        <w:tab/>
-        <w:t>FAIRE</w:t>
-      </w:r>
-      <w:r>
-        <w:tab/>
-        <w:t xml:space="preserve">SI </w:t>
-      </w:r>
-      <w:proofErr w:type="gramStart"/>
-      <w:r>
-        <w:t>( main</w:t>
-      </w:r>
-      <w:proofErr w:type="gramEnd"/>
-      <w:r>
-        <w:t>[i].</w:t>
-      </w:r>
-      <w:proofErr w:type="spellStart"/>
-      <w:r>
-        <w:t>Valeur_num</w:t>
-      </w:r>
-      <w:proofErr w:type="spellEnd"/>
-      <w:r>
-        <w:t xml:space="preserve"> &gt; main[i+1].</w:t>
-      </w:r>
-      <w:proofErr w:type="spellStart"/>
-      <w:r>
-        <w:t>Valeur_num</w:t>
-      </w:r>
-      <w:proofErr w:type="spellEnd"/>
-      <w:r>
-        <w:t xml:space="preserve"> )</w:t>
-      </w:r>
-      <w:r>
-        <w:br/>
-      </w:r>
-      <w:r>
-        <w:tab/>
-      </w:r>
-      <w:r>
-        <w:tab/>
-      </w:r>
-      <w:r>
-        <w:tab/>
-        <w:t xml:space="preserve">ALORS </w:t>
-      </w:r>
-      <w:proofErr w:type="spellStart"/>
-      <w:r>
-        <w:t>temp</w:t>
-      </w:r>
-      <w:proofErr w:type="spellEnd"/>
-      <w:r>
-        <w:t xml:space="preserve"> = main[i]</w:t>
-      </w:r>
-      <w:r>
-        <w:br/>
-      </w:r>
-      <w:r>
-        <w:tab/>
-      </w:r>
-      <w:r>
-        <w:tab/>
-      </w:r>
-      <w:r>
-        <w:tab/>
-      </w:r>
-      <w:r>
-        <w:tab/>
-        <w:t>main[i] = main[i+1]</w:t>
-      </w:r>
-      <w:r>
-        <w:br/>
-      </w:r>
-      <w:r>
-        <w:tab/>
-      </w:r>
-      <w:r>
-        <w:tab/>
-      </w:r>
-      <w:r>
-        <w:tab/>
-      </w:r>
-      <w:r>
-        <w:tab/>
-        <w:t xml:space="preserve">main[i+1] = </w:t>
-      </w:r>
-      <w:proofErr w:type="spellStart"/>
-      <w:r>
-        <w:t>temp</w:t>
-      </w:r>
-      <w:proofErr w:type="spellEnd"/>
-      <w:r>
-        <w:br/>
-      </w:r>
-      <w:r>
-        <w:tab/>
-      </w:r>
-      <w:r>
-        <w:tab/>
-      </w:r>
-      <w:r>
-        <w:tab/>
-      </w:r>
-      <w:r>
-        <w:tab/>
-      </w:r>
-      <w:proofErr w:type="spellStart"/>
-      <w:r>
-        <w:t>modif</w:t>
-      </w:r>
-      <w:proofErr w:type="spellEnd"/>
-      <w:r>
-        <w:t xml:space="preserve"> = Vrai</w:t>
-      </w:r>
-    </w:p>
-    <w:p>
-      <w:pPr>
-        <w:ind w:left="1416"/>
-      </w:pPr>
-      <w:r>
-        <w:t>FIN Pour</w:t>
-      </w:r>
-    </w:p>
-    <w:p>
-      <w:r>
-        <w:br/>
-        <w:t>Afficher « Voici votre main : »</w:t>
-      </w:r>
-      <w:r>
-        <w:br/>
-      </w:r>
-      <w:r>
-        <w:t>Pour i allant de 0 à 4</w:t>
-      </w:r>
-    </w:p>
-    <w:p>
-      <w:r>
-        <w:tab/>
-        <w:t>FAIRE</w:t>
-      </w:r>
-      <w:r>
         <w:tab/>
         <w:t>Afficher main[i].nom, « de », main[i].sorte</w:t>
       </w:r>
@@ -495,6 +554,7 @@
         </w:rPr>
       </w:pPr>
       <w:r>
+        <w:lastRenderedPageBreak/>
         <w:t>FIN Pour</w:t>
       </w:r>
       <w:r>
@@ -1077,7 +1137,7 @@
       </w:r>
     </w:p>
   </w:comment>
-  <w:comment w:id="1" w:author="Maxime Damour" w:date="2015-11-10T18:24:00Z" w:initials="MD">
+  <w:comment w:id="2" w:author="Maxime Damour" w:date="2015-11-10T18:24:00Z" w:initials="MD">
     <w:p>
       <w:pPr>
         <w:pStyle w:val="Commentaire"/>
@@ -1620,7 +1680,6 @@
   <w:style w:type="character" w:default="1" w:styleId="Policepardfaut">
     <w:name w:val="Default Paragraph Font"/>
     <w:uiPriority w:val="1"/>
-    <w:semiHidden/>
     <w:unhideWhenUsed/>
   </w:style>
   <w:style w:type="table" w:default="1" w:styleId="TableauNormal">

</xml_diff>